<commit_message>
modify questions' type to text and doc
</commit_message>
<xml_diff>
--- a/models/表结构.docx
+++ b/models/表结构.docx
@@ -1,10 +1,10 @@
 
 <file path=word/document.xml><?xml version="1.0" encoding="utf-8"?>
-<w:document xmlns:wpc="http://schemas.microsoft.com/office/word/2010/wordprocessingCanvas" xmlns:cx="http://schemas.microsoft.com/office/drawing/2014/chartex" xmlns:mc="http://schemas.openxmlformats.org/markup-compatibility/2006" xmlns:o="urn:schemas-microsoft-com:office:office" xmlns:r="http://schemas.openxmlformats.org/officeDocument/2006/relationships" xmlns:m="http://schemas.openxmlformats.org/officeDocument/2006/math" xmlns:v="urn:schemas-microsoft-com:vml" xmlns:wp14="http://schemas.microsoft.com/office/word/2010/wordprocessingDrawing" xmlns:wp="http://schemas.openxmlformats.org/drawingml/2006/wordprocessingDrawing" xmlns:w10="urn:schemas-microsoft-com:office:word" xmlns:w="http://schemas.openxmlformats.org/wordprocessingml/2006/main" xmlns:w14="http://schemas.microsoft.com/office/word/2010/wordml" xmlns:w15="http://schemas.microsoft.com/office/word/2012/wordml" xmlns:w16se="http://schemas.microsoft.com/office/word/2015/wordml/symex" xmlns:wpg="http://schemas.microsoft.com/office/word/2010/wordprocessingGroup" xmlns:wpi="http://schemas.microsoft.com/office/word/2010/wordprocessingInk" xmlns:wne="http://schemas.microsoft.com/office/word/2006/wordml" xmlns:wps="http://schemas.microsoft.com/office/word/2010/wordprocessingShape" mc:Ignorable="w14 w15 w16se wp14">
+<w:document xmlns:wpc="http://schemas.microsoft.com/office/word/2010/wordprocessingCanvas" xmlns:mc="http://schemas.openxmlformats.org/markup-compatibility/2006" xmlns:o="urn:schemas-microsoft-com:office:office" xmlns:r="http://schemas.openxmlformats.org/officeDocument/2006/relationships" xmlns:m="http://schemas.openxmlformats.org/officeDocument/2006/math" xmlns:v="urn:schemas-microsoft-com:vml" xmlns:wp14="http://schemas.microsoft.com/office/word/2010/wordprocessingDrawing" xmlns:wp="http://schemas.openxmlformats.org/drawingml/2006/wordprocessingDrawing" xmlns:w10="urn:schemas-microsoft-com:office:word" xmlns:w="http://schemas.openxmlformats.org/wordprocessingml/2006/main" xmlns:w14="http://schemas.microsoft.com/office/word/2010/wordml" xmlns:w15="http://schemas.microsoft.com/office/word/2012/wordml" xmlns:wpg="http://schemas.microsoft.com/office/word/2010/wordprocessingGroup" xmlns:wpi="http://schemas.microsoft.com/office/word/2010/wordprocessingInk" xmlns:wne="http://schemas.microsoft.com/office/word/2006/wordml" xmlns:wps="http://schemas.microsoft.com/office/word/2010/wordprocessingShape" mc:Ignorable="w14 w15 wp14">
   <w:body>
     <w:tbl>
       <w:tblPr>
-        <w:tblStyle w:val="a7"/>
+        <w:tblStyle w:val="a5"/>
         <w:tblW w:w="0" w:type="auto"/>
         <w:tblLook w:val="04A0" w:firstRow="1" w:lastRow="0" w:firstColumn="1" w:lastColumn="0" w:noHBand="0" w:noVBand="1"/>
       </w:tblPr>
@@ -792,7 +792,7 @@
     <w:p/>
     <w:tbl>
       <w:tblPr>
-        <w:tblStyle w:val="a7"/>
+        <w:tblStyle w:val="a5"/>
         <w:tblW w:w="0" w:type="auto"/>
         <w:tblLook w:val="04A0" w:firstRow="1" w:lastRow="0" w:firstColumn="1" w:lastColumn="0" w:noHBand="0" w:noVBand="1"/>
       </w:tblPr>
@@ -807,7 +807,7 @@
       <w:tr>
         <w:tc>
           <w:tcPr>
-            <w:tcW w:w="1382" w:type="dxa"/>
+            <w:tcW w:w="1892" w:type="dxa"/>
             <w:shd w:val="clear" w:color="auto" w:fill="BFBFBF" w:themeFill="background1" w:themeFillShade="BF"/>
           </w:tcPr>
           <w:p>
@@ -821,7 +821,7 @@
         </w:tc>
         <w:tc>
           <w:tcPr>
-            <w:tcW w:w="2765" w:type="dxa"/>
+            <w:tcW w:w="2603" w:type="dxa"/>
             <w:gridSpan w:val="2"/>
           </w:tcPr>
           <w:p>
@@ -832,7 +832,7 @@
         </w:tc>
         <w:tc>
           <w:tcPr>
-            <w:tcW w:w="1383" w:type="dxa"/>
+            <w:tcW w:w="1267" w:type="dxa"/>
             <w:shd w:val="clear" w:color="auto" w:fill="BFBFBF" w:themeFill="background1" w:themeFillShade="BF"/>
           </w:tcPr>
           <w:p>
@@ -846,7 +846,7 @@
         </w:tc>
         <w:tc>
           <w:tcPr>
-            <w:tcW w:w="2766" w:type="dxa"/>
+            <w:tcW w:w="2534" w:type="dxa"/>
             <w:gridSpan w:val="2"/>
           </w:tcPr>
           <w:p>
@@ -862,7 +862,7 @@
       <w:tr>
         <w:tc>
           <w:tcPr>
-            <w:tcW w:w="1382" w:type="dxa"/>
+            <w:tcW w:w="1892" w:type="dxa"/>
             <w:shd w:val="clear" w:color="auto" w:fill="BFBFBF" w:themeFill="background1" w:themeFillShade="BF"/>
           </w:tcPr>
           <w:p>
@@ -879,7 +879,7 @@
         </w:tc>
         <w:tc>
           <w:tcPr>
-            <w:tcW w:w="1382" w:type="dxa"/>
+            <w:tcW w:w="1321" w:type="dxa"/>
             <w:shd w:val="clear" w:color="auto" w:fill="BFBFBF" w:themeFill="background1" w:themeFillShade="BF"/>
           </w:tcPr>
           <w:p>
@@ -896,7 +896,7 @@
         </w:tc>
         <w:tc>
           <w:tcPr>
-            <w:tcW w:w="1383" w:type="dxa"/>
+            <w:tcW w:w="1282" w:type="dxa"/>
             <w:shd w:val="clear" w:color="auto" w:fill="BFBFBF" w:themeFill="background1" w:themeFillShade="BF"/>
           </w:tcPr>
           <w:p>
@@ -913,7 +913,7 @@
         </w:tc>
         <w:tc>
           <w:tcPr>
-            <w:tcW w:w="1383" w:type="dxa"/>
+            <w:tcW w:w="1267" w:type="dxa"/>
             <w:shd w:val="clear" w:color="auto" w:fill="BFBFBF" w:themeFill="background1" w:themeFillShade="BF"/>
           </w:tcPr>
           <w:p>
@@ -930,7 +930,7 @@
         </w:tc>
         <w:tc>
           <w:tcPr>
-            <w:tcW w:w="1383" w:type="dxa"/>
+            <w:tcW w:w="1267" w:type="dxa"/>
             <w:shd w:val="clear" w:color="auto" w:fill="BFBFBF" w:themeFill="background1" w:themeFillShade="BF"/>
           </w:tcPr>
           <w:p>
@@ -947,7 +947,7 @@
         </w:tc>
         <w:tc>
           <w:tcPr>
-            <w:tcW w:w="1383" w:type="dxa"/>
+            <w:tcW w:w="1267" w:type="dxa"/>
             <w:shd w:val="clear" w:color="auto" w:fill="BFBFBF" w:themeFill="background1" w:themeFillShade="BF"/>
           </w:tcPr>
           <w:p>
@@ -966,7 +966,7 @@
       <w:tr>
         <w:tc>
           <w:tcPr>
-            <w:tcW w:w="1382" w:type="dxa"/>
+            <w:tcW w:w="1892" w:type="dxa"/>
           </w:tcPr>
           <w:p>
             <w:r>
@@ -976,7 +976,7 @@
         </w:tc>
         <w:tc>
           <w:tcPr>
-            <w:tcW w:w="1382" w:type="dxa"/>
+            <w:tcW w:w="1321" w:type="dxa"/>
           </w:tcPr>
           <w:p>
             <w:r>
@@ -986,7 +986,7 @@
         </w:tc>
         <w:tc>
           <w:tcPr>
-            <w:tcW w:w="1383" w:type="dxa"/>
+            <w:tcW w:w="1282" w:type="dxa"/>
           </w:tcPr>
           <w:p>
             <w:r>
@@ -999,7 +999,7 @@
         </w:tc>
         <w:tc>
           <w:tcPr>
-            <w:tcW w:w="1383" w:type="dxa"/>
+            <w:tcW w:w="1267" w:type="dxa"/>
           </w:tcPr>
           <w:p>
             <w:r>
@@ -1012,7 +1012,7 @@
         </w:tc>
         <w:tc>
           <w:tcPr>
-            <w:tcW w:w="1383" w:type="dxa"/>
+            <w:tcW w:w="1267" w:type="dxa"/>
           </w:tcPr>
           <w:p>
             <w:r>
@@ -1025,7 +1025,7 @@
         </w:tc>
         <w:tc>
           <w:tcPr>
-            <w:tcW w:w="1383" w:type="dxa"/>
+            <w:tcW w:w="1267" w:type="dxa"/>
           </w:tcPr>
           <w:p/>
         </w:tc>
@@ -1033,7 +1033,7 @@
       <w:tr>
         <w:tc>
           <w:tcPr>
-            <w:tcW w:w="1382" w:type="dxa"/>
+            <w:tcW w:w="1892" w:type="dxa"/>
           </w:tcPr>
           <w:p>
             <w:r>
@@ -1043,7 +1043,7 @@
         </w:tc>
         <w:tc>
           <w:tcPr>
-            <w:tcW w:w="1382" w:type="dxa"/>
+            <w:tcW w:w="1321" w:type="dxa"/>
           </w:tcPr>
           <w:p>
             <w:r>
@@ -1053,7 +1053,7 @@
         </w:tc>
         <w:tc>
           <w:tcPr>
-            <w:tcW w:w="1383" w:type="dxa"/>
+            <w:tcW w:w="1282" w:type="dxa"/>
           </w:tcPr>
           <w:p>
             <w:r>
@@ -1066,7 +1066,7 @@
         </w:tc>
         <w:tc>
           <w:tcPr>
-            <w:tcW w:w="1383" w:type="dxa"/>
+            <w:tcW w:w="1267" w:type="dxa"/>
           </w:tcPr>
           <w:p>
             <w:r>
@@ -1079,7 +1079,7 @@
         </w:tc>
         <w:tc>
           <w:tcPr>
-            <w:tcW w:w="1383" w:type="dxa"/>
+            <w:tcW w:w="1267" w:type="dxa"/>
           </w:tcPr>
           <w:p>
             <w:r>
@@ -1092,7 +1092,7 @@
         </w:tc>
         <w:tc>
           <w:tcPr>
-            <w:tcW w:w="1383" w:type="dxa"/>
+            <w:tcW w:w="1267" w:type="dxa"/>
           </w:tcPr>
           <w:p>
             <w:r>
@@ -1104,7 +1104,7 @@
       <w:tr>
         <w:tc>
           <w:tcPr>
-            <w:tcW w:w="1382" w:type="dxa"/>
+            <w:tcW w:w="1892" w:type="dxa"/>
           </w:tcPr>
           <w:p>
             <w:r>
@@ -1114,7 +1114,7 @@
         </w:tc>
         <w:tc>
           <w:tcPr>
-            <w:tcW w:w="1382" w:type="dxa"/>
+            <w:tcW w:w="1321" w:type="dxa"/>
           </w:tcPr>
           <w:p>
             <w:r>
@@ -1124,7 +1124,7 @@
         </w:tc>
         <w:tc>
           <w:tcPr>
-            <w:tcW w:w="1383" w:type="dxa"/>
+            <w:tcW w:w="1282" w:type="dxa"/>
           </w:tcPr>
           <w:p>
             <w:r>
@@ -1137,7 +1137,7 @@
         </w:tc>
         <w:tc>
           <w:tcPr>
-            <w:tcW w:w="1383" w:type="dxa"/>
+            <w:tcW w:w="1267" w:type="dxa"/>
           </w:tcPr>
           <w:p>
             <w:r>
@@ -1150,13 +1150,13 @@
         </w:tc>
         <w:tc>
           <w:tcPr>
-            <w:tcW w:w="1383" w:type="dxa"/>
+            <w:tcW w:w="1267" w:type="dxa"/>
           </w:tcPr>
           <w:p/>
         </w:tc>
         <w:tc>
           <w:tcPr>
-            <w:tcW w:w="1383" w:type="dxa"/>
+            <w:tcW w:w="1267" w:type="dxa"/>
           </w:tcPr>
           <w:p>
             <w:r>
@@ -1168,7 +1168,7 @@
       <w:tr>
         <w:tc>
           <w:tcPr>
-            <w:tcW w:w="1382" w:type="dxa"/>
+            <w:tcW w:w="1892" w:type="dxa"/>
           </w:tcPr>
           <w:p>
             <w:r>
@@ -1178,7 +1178,7 @@
         </w:tc>
         <w:tc>
           <w:tcPr>
-            <w:tcW w:w="1382" w:type="dxa"/>
+            <w:tcW w:w="1321" w:type="dxa"/>
           </w:tcPr>
           <w:p>
             <w:r>
@@ -1188,7 +1188,7 @@
         </w:tc>
         <w:tc>
           <w:tcPr>
-            <w:tcW w:w="1383" w:type="dxa"/>
+            <w:tcW w:w="1282" w:type="dxa"/>
           </w:tcPr>
           <w:p>
             <w:r>
@@ -1201,7 +1201,7 @@
         </w:tc>
         <w:tc>
           <w:tcPr>
-            <w:tcW w:w="1383" w:type="dxa"/>
+            <w:tcW w:w="1267" w:type="dxa"/>
           </w:tcPr>
           <w:p>
             <w:r>
@@ -1214,13 +1214,13 @@
         </w:tc>
         <w:tc>
           <w:tcPr>
-            <w:tcW w:w="1383" w:type="dxa"/>
+            <w:tcW w:w="1267" w:type="dxa"/>
           </w:tcPr>
           <w:p/>
         </w:tc>
         <w:tc>
           <w:tcPr>
-            <w:tcW w:w="1383" w:type="dxa"/>
+            <w:tcW w:w="1267" w:type="dxa"/>
           </w:tcPr>
           <w:p>
             <w:r>
@@ -1232,7 +1232,7 @@
       <w:tr>
         <w:tc>
           <w:tcPr>
-            <w:tcW w:w="1382" w:type="dxa"/>
+            <w:tcW w:w="1892" w:type="dxa"/>
           </w:tcPr>
           <w:p>
             <w:r>
@@ -1242,7 +1242,7 @@
         </w:tc>
         <w:tc>
           <w:tcPr>
-            <w:tcW w:w="1382" w:type="dxa"/>
+            <w:tcW w:w="1321" w:type="dxa"/>
           </w:tcPr>
           <w:p>
             <w:r>
@@ -1252,7 +1252,7 @@
         </w:tc>
         <w:tc>
           <w:tcPr>
-            <w:tcW w:w="1383" w:type="dxa"/>
+            <w:tcW w:w="1282" w:type="dxa"/>
           </w:tcPr>
           <w:p>
             <w:r>
@@ -1265,7 +1265,7 @@
         </w:tc>
         <w:tc>
           <w:tcPr>
-            <w:tcW w:w="1383" w:type="dxa"/>
+            <w:tcW w:w="1267" w:type="dxa"/>
           </w:tcPr>
           <w:p>
             <w:r>
@@ -1278,13 +1278,13 @@
         </w:tc>
         <w:tc>
           <w:tcPr>
-            <w:tcW w:w="1383" w:type="dxa"/>
+            <w:tcW w:w="1267" w:type="dxa"/>
           </w:tcPr>
           <w:p/>
         </w:tc>
         <w:tc>
           <w:tcPr>
-            <w:tcW w:w="1383" w:type="dxa"/>
+            <w:tcW w:w="1267" w:type="dxa"/>
           </w:tcPr>
           <w:p>
             <w:r>
@@ -1296,7 +1296,7 @@
       <w:tr>
         <w:tc>
           <w:tcPr>
-            <w:tcW w:w="1382" w:type="dxa"/>
+            <w:tcW w:w="1892" w:type="dxa"/>
           </w:tcPr>
           <w:p>
             <w:r>
@@ -1306,7 +1306,7 @@
         </w:tc>
         <w:tc>
           <w:tcPr>
-            <w:tcW w:w="1382" w:type="dxa"/>
+            <w:tcW w:w="1321" w:type="dxa"/>
           </w:tcPr>
           <w:p>
             <w:r>
@@ -1316,7 +1316,7 @@
         </w:tc>
         <w:tc>
           <w:tcPr>
-            <w:tcW w:w="1383" w:type="dxa"/>
+            <w:tcW w:w="1282" w:type="dxa"/>
           </w:tcPr>
           <w:p>
             <w:r>
@@ -1329,7 +1329,7 @@
         </w:tc>
         <w:tc>
           <w:tcPr>
-            <w:tcW w:w="1383" w:type="dxa"/>
+            <w:tcW w:w="1267" w:type="dxa"/>
           </w:tcPr>
           <w:p>
             <w:r>
@@ -1342,13 +1342,13 @@
         </w:tc>
         <w:tc>
           <w:tcPr>
-            <w:tcW w:w="1383" w:type="dxa"/>
+            <w:tcW w:w="1267" w:type="dxa"/>
           </w:tcPr>
           <w:p/>
         </w:tc>
         <w:tc>
           <w:tcPr>
-            <w:tcW w:w="1383" w:type="dxa"/>
+            <w:tcW w:w="1267" w:type="dxa"/>
           </w:tcPr>
           <w:p>
             <w:r>
@@ -1360,7 +1360,7 @@
       <w:tr>
         <w:tc>
           <w:tcPr>
-            <w:tcW w:w="1382" w:type="dxa"/>
+            <w:tcW w:w="1892" w:type="dxa"/>
           </w:tcPr>
           <w:p>
             <w:r>
@@ -1370,7 +1370,7 @@
         </w:tc>
         <w:tc>
           <w:tcPr>
-            <w:tcW w:w="1382" w:type="dxa"/>
+            <w:tcW w:w="1321" w:type="dxa"/>
           </w:tcPr>
           <w:p>
             <w:r>
@@ -1380,7 +1380,7 @@
         </w:tc>
         <w:tc>
           <w:tcPr>
-            <w:tcW w:w="1383" w:type="dxa"/>
+            <w:tcW w:w="1282" w:type="dxa"/>
           </w:tcPr>
           <w:p>
             <w:r>
@@ -1393,7 +1393,7 @@
         </w:tc>
         <w:tc>
           <w:tcPr>
-            <w:tcW w:w="1383" w:type="dxa"/>
+            <w:tcW w:w="1267" w:type="dxa"/>
           </w:tcPr>
           <w:p>
             <w:r>
@@ -1406,13 +1406,13 @@
         </w:tc>
         <w:tc>
           <w:tcPr>
-            <w:tcW w:w="1383" w:type="dxa"/>
+            <w:tcW w:w="1267" w:type="dxa"/>
           </w:tcPr>
           <w:p/>
         </w:tc>
         <w:tc>
           <w:tcPr>
-            <w:tcW w:w="1383" w:type="dxa"/>
+            <w:tcW w:w="1267" w:type="dxa"/>
           </w:tcPr>
           <w:p>
             <w:r>
@@ -1424,7 +1424,7 @@
       <w:tr>
         <w:tc>
           <w:tcPr>
-            <w:tcW w:w="1382" w:type="dxa"/>
+            <w:tcW w:w="1892" w:type="dxa"/>
           </w:tcPr>
           <w:p>
             <w:r>
@@ -1434,7 +1434,7 @@
         </w:tc>
         <w:tc>
           <w:tcPr>
-            <w:tcW w:w="1382" w:type="dxa"/>
+            <w:tcW w:w="1321" w:type="dxa"/>
           </w:tcPr>
           <w:p>
             <w:r>
@@ -1444,7 +1444,7 @@
         </w:tc>
         <w:tc>
           <w:tcPr>
-            <w:tcW w:w="1383" w:type="dxa"/>
+            <w:tcW w:w="1282" w:type="dxa"/>
           </w:tcPr>
           <w:p>
             <w:r>
@@ -1457,7 +1457,7 @@
         </w:tc>
         <w:tc>
           <w:tcPr>
-            <w:tcW w:w="1383" w:type="dxa"/>
+            <w:tcW w:w="1267" w:type="dxa"/>
           </w:tcPr>
           <w:p>
             <w:r>
@@ -1470,13 +1470,13 @@
         </w:tc>
         <w:tc>
           <w:tcPr>
-            <w:tcW w:w="1383" w:type="dxa"/>
+            <w:tcW w:w="1267" w:type="dxa"/>
           </w:tcPr>
           <w:p/>
         </w:tc>
         <w:tc>
           <w:tcPr>
-            <w:tcW w:w="1383" w:type="dxa"/>
+            <w:tcW w:w="1267" w:type="dxa"/>
           </w:tcPr>
           <w:p>
             <w:r>
@@ -1488,7 +1488,7 @@
       <w:tr>
         <w:tc>
           <w:tcPr>
-            <w:tcW w:w="1382" w:type="dxa"/>
+            <w:tcW w:w="1892" w:type="dxa"/>
           </w:tcPr>
           <w:p>
             <w:r>
@@ -1498,7 +1498,7 @@
         </w:tc>
         <w:tc>
           <w:tcPr>
-            <w:tcW w:w="1382" w:type="dxa"/>
+            <w:tcW w:w="1321" w:type="dxa"/>
           </w:tcPr>
           <w:p>
             <w:r>
@@ -1508,7 +1508,7 @@
         </w:tc>
         <w:tc>
           <w:tcPr>
-            <w:tcW w:w="1383" w:type="dxa"/>
+            <w:tcW w:w="1282" w:type="dxa"/>
           </w:tcPr>
           <w:p>
             <w:r>
@@ -1521,7 +1521,7 @@
         </w:tc>
         <w:tc>
           <w:tcPr>
-            <w:tcW w:w="1383" w:type="dxa"/>
+            <w:tcW w:w="1267" w:type="dxa"/>
           </w:tcPr>
           <w:p>
             <w:r>
@@ -1534,13 +1534,13 @@
         </w:tc>
         <w:tc>
           <w:tcPr>
-            <w:tcW w:w="1383" w:type="dxa"/>
+            <w:tcW w:w="1267" w:type="dxa"/>
           </w:tcPr>
           <w:p/>
         </w:tc>
         <w:tc>
           <w:tcPr>
-            <w:tcW w:w="1383" w:type="dxa"/>
+            <w:tcW w:w="1267" w:type="dxa"/>
           </w:tcPr>
           <w:p>
             <w:r>
@@ -1552,7 +1552,7 @@
       <w:tr>
         <w:tc>
           <w:tcPr>
-            <w:tcW w:w="1382" w:type="dxa"/>
+            <w:tcW w:w="1892" w:type="dxa"/>
           </w:tcPr>
           <w:p>
             <w:r>
@@ -1562,7 +1562,7 @@
         </w:tc>
         <w:tc>
           <w:tcPr>
-            <w:tcW w:w="1382" w:type="dxa"/>
+            <w:tcW w:w="1321" w:type="dxa"/>
           </w:tcPr>
           <w:p>
             <w:r>
@@ -1572,7 +1572,7 @@
         </w:tc>
         <w:tc>
           <w:tcPr>
-            <w:tcW w:w="1383" w:type="dxa"/>
+            <w:tcW w:w="1282" w:type="dxa"/>
           </w:tcPr>
           <w:p>
             <w:r>
@@ -1585,7 +1585,7 @@
         </w:tc>
         <w:tc>
           <w:tcPr>
-            <w:tcW w:w="1383" w:type="dxa"/>
+            <w:tcW w:w="1267" w:type="dxa"/>
           </w:tcPr>
           <w:p>
             <w:r>
@@ -1598,13 +1598,13 @@
         </w:tc>
         <w:tc>
           <w:tcPr>
-            <w:tcW w:w="1383" w:type="dxa"/>
+            <w:tcW w:w="1267" w:type="dxa"/>
           </w:tcPr>
           <w:p/>
         </w:tc>
         <w:tc>
           <w:tcPr>
-            <w:tcW w:w="1383" w:type="dxa"/>
+            <w:tcW w:w="1267" w:type="dxa"/>
           </w:tcPr>
           <w:p>
             <w:r>
@@ -1616,7 +1616,7 @@
       <w:tr>
         <w:tc>
           <w:tcPr>
-            <w:tcW w:w="1382" w:type="dxa"/>
+            <w:tcW w:w="1892" w:type="dxa"/>
           </w:tcPr>
           <w:p>
             <w:r>
@@ -1626,7 +1626,7 @@
         </w:tc>
         <w:tc>
           <w:tcPr>
-            <w:tcW w:w="1382" w:type="dxa"/>
+            <w:tcW w:w="1321" w:type="dxa"/>
           </w:tcPr>
           <w:p>
             <w:r>
@@ -1636,7 +1636,7 @@
         </w:tc>
         <w:tc>
           <w:tcPr>
-            <w:tcW w:w="1383" w:type="dxa"/>
+            <w:tcW w:w="1282" w:type="dxa"/>
           </w:tcPr>
           <w:p>
             <w:r>
@@ -1649,7 +1649,7 @@
         </w:tc>
         <w:tc>
           <w:tcPr>
-            <w:tcW w:w="1383" w:type="dxa"/>
+            <w:tcW w:w="1267" w:type="dxa"/>
           </w:tcPr>
           <w:p>
             <w:r>
@@ -1662,13 +1662,13 @@
         </w:tc>
         <w:tc>
           <w:tcPr>
-            <w:tcW w:w="1383" w:type="dxa"/>
+            <w:tcW w:w="1267" w:type="dxa"/>
           </w:tcPr>
           <w:p/>
         </w:tc>
         <w:tc>
           <w:tcPr>
-            <w:tcW w:w="1383" w:type="dxa"/>
+            <w:tcW w:w="1267" w:type="dxa"/>
           </w:tcPr>
           <w:p>
             <w:r>
@@ -1680,7 +1680,7 @@
       <w:tr>
         <w:tc>
           <w:tcPr>
-            <w:tcW w:w="1382" w:type="dxa"/>
+            <w:tcW w:w="1892" w:type="dxa"/>
           </w:tcPr>
           <w:p>
             <w:r>
@@ -1690,7 +1690,7 @@
         </w:tc>
         <w:tc>
           <w:tcPr>
-            <w:tcW w:w="1382" w:type="dxa"/>
+            <w:tcW w:w="1321" w:type="dxa"/>
           </w:tcPr>
           <w:p>
             <w:r>
@@ -1700,7 +1700,7 @@
         </w:tc>
         <w:tc>
           <w:tcPr>
-            <w:tcW w:w="1383" w:type="dxa"/>
+            <w:tcW w:w="1282" w:type="dxa"/>
           </w:tcPr>
           <w:p>
             <w:r>
@@ -1713,7 +1713,7 @@
         </w:tc>
         <w:tc>
           <w:tcPr>
-            <w:tcW w:w="1383" w:type="dxa"/>
+            <w:tcW w:w="1267" w:type="dxa"/>
           </w:tcPr>
           <w:p>
             <w:r>
@@ -1726,13 +1726,13 @@
         </w:tc>
         <w:tc>
           <w:tcPr>
-            <w:tcW w:w="1383" w:type="dxa"/>
+            <w:tcW w:w="1267" w:type="dxa"/>
           </w:tcPr>
           <w:p/>
         </w:tc>
         <w:tc>
           <w:tcPr>
-            <w:tcW w:w="1383" w:type="dxa"/>
+            <w:tcW w:w="1267" w:type="dxa"/>
           </w:tcPr>
           <w:p>
             <w:r>
@@ -1744,197 +1744,7 @@
       <w:tr>
         <w:tc>
           <w:tcPr>
-            <w:tcW w:w="1382" w:type="dxa"/>
-          </w:tcPr>
-          <w:p/>
-        </w:tc>
-        <w:tc>
-          <w:tcPr>
-            <w:tcW w:w="1382" w:type="dxa"/>
-          </w:tcPr>
-          <w:p/>
-        </w:tc>
-        <w:tc>
-          <w:tcPr>
-            <w:tcW w:w="1383" w:type="dxa"/>
-          </w:tcPr>
-          <w:p/>
-        </w:tc>
-        <w:tc>
-          <w:tcPr>
-            <w:tcW w:w="1383" w:type="dxa"/>
-          </w:tcPr>
-          <w:p/>
-        </w:tc>
-        <w:tc>
-          <w:tcPr>
-            <w:tcW w:w="1383" w:type="dxa"/>
-          </w:tcPr>
-          <w:p/>
-        </w:tc>
-        <w:tc>
-          <w:tcPr>
-            <w:tcW w:w="1383" w:type="dxa"/>
-          </w:tcPr>
-          <w:p/>
-        </w:tc>
-      </w:tr>
-      <w:tr>
-        <w:tc>
-          <w:tcPr>
-            <w:tcW w:w="1382" w:type="dxa"/>
-          </w:tcPr>
-          <w:p/>
-        </w:tc>
-        <w:tc>
-          <w:tcPr>
-            <w:tcW w:w="1382" w:type="dxa"/>
-          </w:tcPr>
-          <w:p/>
-        </w:tc>
-        <w:tc>
-          <w:tcPr>
-            <w:tcW w:w="1383" w:type="dxa"/>
-          </w:tcPr>
-          <w:p/>
-        </w:tc>
-        <w:tc>
-          <w:tcPr>
-            <w:tcW w:w="1383" w:type="dxa"/>
-          </w:tcPr>
-          <w:p/>
-        </w:tc>
-        <w:tc>
-          <w:tcPr>
-            <w:tcW w:w="1383" w:type="dxa"/>
-          </w:tcPr>
-          <w:p/>
-        </w:tc>
-        <w:tc>
-          <w:tcPr>
-            <w:tcW w:w="1383" w:type="dxa"/>
-          </w:tcPr>
-          <w:p/>
-        </w:tc>
-      </w:tr>
-      <w:tr>
-        <w:tc>
-          <w:tcPr>
-            <w:tcW w:w="1382" w:type="dxa"/>
-          </w:tcPr>
-          <w:p/>
-        </w:tc>
-        <w:tc>
-          <w:tcPr>
-            <w:tcW w:w="1382" w:type="dxa"/>
-          </w:tcPr>
-          <w:p/>
-        </w:tc>
-        <w:tc>
-          <w:tcPr>
-            <w:tcW w:w="1383" w:type="dxa"/>
-          </w:tcPr>
-          <w:p/>
-        </w:tc>
-        <w:tc>
-          <w:tcPr>
-            <w:tcW w:w="1383" w:type="dxa"/>
-          </w:tcPr>
-          <w:p/>
-        </w:tc>
-        <w:tc>
-          <w:tcPr>
-            <w:tcW w:w="1383" w:type="dxa"/>
-          </w:tcPr>
-          <w:p/>
-        </w:tc>
-        <w:tc>
-          <w:tcPr>
-            <w:tcW w:w="1383" w:type="dxa"/>
-          </w:tcPr>
-          <w:p/>
-        </w:tc>
-      </w:tr>
-      <w:tr>
-        <w:tc>
-          <w:tcPr>
-            <w:tcW w:w="1382" w:type="dxa"/>
-          </w:tcPr>
-          <w:p/>
-        </w:tc>
-        <w:tc>
-          <w:tcPr>
-            <w:tcW w:w="1382" w:type="dxa"/>
-          </w:tcPr>
-          <w:p/>
-        </w:tc>
-        <w:tc>
-          <w:tcPr>
-            <w:tcW w:w="1383" w:type="dxa"/>
-          </w:tcPr>
-          <w:p/>
-        </w:tc>
-        <w:tc>
-          <w:tcPr>
-            <w:tcW w:w="1383" w:type="dxa"/>
-          </w:tcPr>
-          <w:p/>
-        </w:tc>
-        <w:tc>
-          <w:tcPr>
-            <w:tcW w:w="1383" w:type="dxa"/>
-          </w:tcPr>
-          <w:p/>
-        </w:tc>
-        <w:tc>
-          <w:tcPr>
-            <w:tcW w:w="1383" w:type="dxa"/>
-          </w:tcPr>
-          <w:p/>
-        </w:tc>
-      </w:tr>
-      <w:tr>
-        <w:tc>
-          <w:tcPr>
-            <w:tcW w:w="1382" w:type="dxa"/>
-          </w:tcPr>
-          <w:p/>
-        </w:tc>
-        <w:tc>
-          <w:tcPr>
-            <w:tcW w:w="1382" w:type="dxa"/>
-          </w:tcPr>
-          <w:p/>
-        </w:tc>
-        <w:tc>
-          <w:tcPr>
-            <w:tcW w:w="1383" w:type="dxa"/>
-          </w:tcPr>
-          <w:p/>
-        </w:tc>
-        <w:tc>
-          <w:tcPr>
-            <w:tcW w:w="1383" w:type="dxa"/>
-          </w:tcPr>
-          <w:p/>
-        </w:tc>
-        <w:tc>
-          <w:tcPr>
-            <w:tcW w:w="1383" w:type="dxa"/>
-          </w:tcPr>
-          <w:p/>
-        </w:tc>
-        <w:tc>
-          <w:tcPr>
-            <w:tcW w:w="1383" w:type="dxa"/>
-          </w:tcPr>
-          <w:p/>
-        </w:tc>
-      </w:tr>
-      <w:tr>
-        <w:tc>
-          <w:tcPr>
-            <w:tcW w:w="1382" w:type="dxa"/>
+            <w:tcW w:w="1892" w:type="dxa"/>
           </w:tcPr>
           <w:p>
             <w:r>
@@ -1947,7 +1757,7 @@
         </w:tc>
         <w:tc>
           <w:tcPr>
-            <w:tcW w:w="6914" w:type="dxa"/>
+            <w:tcW w:w="6404" w:type="dxa"/>
             <w:gridSpan w:val="5"/>
           </w:tcPr>
           <w:p>
@@ -1996,7 +1806,7 @@
     <w:p/>
     <w:tbl>
       <w:tblPr>
-        <w:tblStyle w:val="a7"/>
+        <w:tblStyle w:val="a5"/>
         <w:tblW w:w="0" w:type="auto"/>
         <w:tblLook w:val="04A0" w:firstRow="1" w:lastRow="0" w:firstColumn="1" w:lastColumn="0" w:noHBand="0" w:noVBand="1"/>
       </w:tblPr>
@@ -2240,6 +2050,90 @@
             <w:tcW w:w="1382" w:type="dxa"/>
           </w:tcPr>
           <w:p>
+            <w:bookmarkStart w:id="0" w:name="OLE_LINK1"/>
+            <w:bookmarkStart w:id="1" w:name="OLE_LINK2"/>
+            <w:r>
+              <w:t>status</w:t>
+            </w:r>
+            <w:bookmarkEnd w:id="0"/>
+            <w:bookmarkEnd w:id="1"/>
+          </w:p>
+        </w:tc>
+        <w:tc>
+          <w:tcPr>
+            <w:tcW w:w="1382" w:type="dxa"/>
+          </w:tcPr>
+          <w:p>
+            <w:r>
+              <w:t>varchar</w:t>
+            </w:r>
+          </w:p>
+        </w:tc>
+        <w:tc>
+          <w:tcPr>
+            <w:tcW w:w="1383" w:type="dxa"/>
+          </w:tcPr>
+          <w:p>
+            <w:pPr>
+              <w:rPr>
+                <w:rFonts w:hint="eastAsia"/>
+              </w:rPr>
+            </w:pPr>
+            <w:r>
+              <w:t>6</w:t>
+            </w:r>
+          </w:p>
+        </w:tc>
+        <w:tc>
+          <w:tcPr>
+            <w:tcW w:w="1383" w:type="dxa"/>
+          </w:tcPr>
+          <w:p>
+            <w:pPr>
+              <w:rPr>
+                <w:rFonts w:hint="eastAsia"/>
+              </w:rPr>
+            </w:pPr>
+            <w:r>
+              <w:rPr>
+                <w:rFonts w:hint="eastAsia"/>
+              </w:rPr>
+              <w:t>N</w:t>
+            </w:r>
+          </w:p>
+        </w:tc>
+        <w:tc>
+          <w:tcPr>
+            <w:tcW w:w="1383" w:type="dxa"/>
+          </w:tcPr>
+          <w:p>
+            <w:pPr>
+              <w:rPr>
+                <w:rFonts w:hint="eastAsia"/>
+              </w:rPr>
+            </w:pPr>
+          </w:p>
+        </w:tc>
+        <w:tc>
+          <w:tcPr>
+            <w:tcW w:w="1383" w:type="dxa"/>
+          </w:tcPr>
+          <w:p>
+            <w:r>
+              <w:rPr>
+                <w:rFonts w:hint="eastAsia"/>
+              </w:rPr>
+              <w:t>发布状态</w:t>
+            </w:r>
+          </w:p>
+        </w:tc>
+      </w:tr>
+      <w:tr>
+        <w:tc>
+          <w:tcPr>
+            <w:tcW w:w="1382" w:type="dxa"/>
+          </w:tcPr>
+          <w:p>
             <w:r>
               <w:t>date</w:t>
             </w:r>
@@ -2433,270 +2327,270 @@
           </w:tcPr>
           <w:p>
             <w:r>
+              <w:t>user_id</w:t>
+            </w:r>
+          </w:p>
+        </w:tc>
+        <w:tc>
+          <w:tcPr>
+            <w:tcW w:w="1382" w:type="dxa"/>
+          </w:tcPr>
+          <w:p>
+            <w:r>
+              <w:t>int</w:t>
+            </w:r>
+          </w:p>
+        </w:tc>
+        <w:tc>
+          <w:tcPr>
+            <w:tcW w:w="1383" w:type="dxa"/>
+          </w:tcPr>
+          <w:p>
+            <w:r>
+              <w:rPr>
+                <w:rFonts w:hint="eastAsia"/>
+              </w:rPr>
+              <w:t>11</w:t>
+            </w:r>
+          </w:p>
+        </w:tc>
+        <w:tc>
+          <w:tcPr>
+            <w:tcW w:w="1383" w:type="dxa"/>
+          </w:tcPr>
+          <w:p>
+            <w:r>
+              <w:rPr>
+                <w:rFonts w:hint="eastAsia"/>
+              </w:rPr>
+              <w:t>N</w:t>
+            </w:r>
+          </w:p>
+        </w:tc>
+        <w:tc>
+          <w:tcPr>
+            <w:tcW w:w="1383" w:type="dxa"/>
+          </w:tcPr>
+          <w:p>
+            <w:r>
+              <w:rPr>
+                <w:rFonts w:hint="eastAsia"/>
+              </w:rPr>
+              <w:t>外键</w:t>
+            </w:r>
+          </w:p>
+        </w:tc>
+        <w:tc>
+          <w:tcPr>
+            <w:tcW w:w="1383" w:type="dxa"/>
+          </w:tcPr>
+          <w:p>
+            <w:r>
+              <w:t>作者ID</w:t>
+            </w:r>
+          </w:p>
+        </w:tc>
+      </w:tr>
+      <w:tr>
+        <w:tc>
+          <w:tcPr>
+            <w:tcW w:w="1382" w:type="dxa"/>
+          </w:tcPr>
+          <w:p>
+            <w:r>
+              <w:t>watch_count</w:t>
+            </w:r>
+          </w:p>
+        </w:tc>
+        <w:tc>
+          <w:tcPr>
+            <w:tcW w:w="1382" w:type="dxa"/>
+          </w:tcPr>
+          <w:p>
+            <w:r>
+              <w:t>int</w:t>
+            </w:r>
+          </w:p>
+        </w:tc>
+        <w:tc>
+          <w:tcPr>
+            <w:tcW w:w="1383" w:type="dxa"/>
+          </w:tcPr>
+          <w:p>
+            <w:r>
+              <w:rPr>
+                <w:rFonts w:hint="eastAsia"/>
+              </w:rPr>
+              <w:t>11</w:t>
+            </w:r>
+          </w:p>
+        </w:tc>
+        <w:tc>
+          <w:tcPr>
+            <w:tcW w:w="1383" w:type="dxa"/>
+          </w:tcPr>
+          <w:p>
+            <w:r>
+              <w:rPr>
+                <w:rFonts w:hint="eastAsia"/>
+              </w:rPr>
+              <w:t>N</w:t>
+            </w:r>
+          </w:p>
+        </w:tc>
+        <w:tc>
+          <w:tcPr>
+            <w:tcW w:w="1383" w:type="dxa"/>
+          </w:tcPr>
+          <w:p/>
+        </w:tc>
+        <w:tc>
+          <w:tcPr>
+            <w:tcW w:w="1383" w:type="dxa"/>
+          </w:tcPr>
+          <w:p>
+            <w:r>
+              <w:t>每次观看+1</w:t>
+            </w:r>
+          </w:p>
+        </w:tc>
+      </w:tr>
+      <w:tr>
+        <w:tc>
+          <w:tcPr>
+            <w:tcW w:w="1382" w:type="dxa"/>
+          </w:tcPr>
+          <w:p>
+            <w:r>
+              <w:t>like_count</w:t>
+            </w:r>
+          </w:p>
+        </w:tc>
+        <w:tc>
+          <w:tcPr>
+            <w:tcW w:w="1382" w:type="dxa"/>
+          </w:tcPr>
+          <w:p>
+            <w:r>
+              <w:t>Int</w:t>
+            </w:r>
+          </w:p>
+        </w:tc>
+        <w:tc>
+          <w:tcPr>
+            <w:tcW w:w="1383" w:type="dxa"/>
+          </w:tcPr>
+          <w:p>
+            <w:r>
+              <w:rPr>
+                <w:rFonts w:hint="eastAsia"/>
+              </w:rPr>
+              <w:t>11</w:t>
+            </w:r>
+          </w:p>
+        </w:tc>
+        <w:tc>
+          <w:tcPr>
+            <w:tcW w:w="1383" w:type="dxa"/>
+          </w:tcPr>
+          <w:p>
+            <w:r>
+              <w:rPr>
+                <w:rFonts w:hint="eastAsia"/>
+              </w:rPr>
+              <w:t>N</w:t>
+            </w:r>
+          </w:p>
+        </w:tc>
+        <w:tc>
+          <w:tcPr>
+            <w:tcW w:w="1383" w:type="dxa"/>
+          </w:tcPr>
+          <w:p/>
+        </w:tc>
+        <w:tc>
+          <w:tcPr>
+            <w:tcW w:w="1383" w:type="dxa"/>
+          </w:tcPr>
+          <w:p>
+            <w:r>
+              <w:t>每次点赞+2</w:t>
+            </w:r>
+          </w:p>
+        </w:tc>
+      </w:tr>
+      <w:tr>
+        <w:tc>
+          <w:tcPr>
+            <w:tcW w:w="1382" w:type="dxa"/>
+          </w:tcPr>
+          <w:p>
+            <w:r>
+              <w:t>comment_count</w:t>
+            </w:r>
+          </w:p>
+        </w:tc>
+        <w:tc>
+          <w:tcPr>
+            <w:tcW w:w="1382" w:type="dxa"/>
+          </w:tcPr>
+          <w:p>
+            <w:r>
+              <w:t>Int</w:t>
+            </w:r>
+          </w:p>
+        </w:tc>
+        <w:tc>
+          <w:tcPr>
+            <w:tcW w:w="1383" w:type="dxa"/>
+          </w:tcPr>
+          <w:p>
+            <w:r>
+              <w:rPr>
+                <w:rFonts w:hint="eastAsia"/>
+              </w:rPr>
+              <w:t>11</w:t>
+            </w:r>
+          </w:p>
+        </w:tc>
+        <w:tc>
+          <w:tcPr>
+            <w:tcW w:w="1383" w:type="dxa"/>
+          </w:tcPr>
+          <w:p>
+            <w:r>
+              <w:rPr>
+                <w:rFonts w:hint="eastAsia"/>
+              </w:rPr>
+              <w:t>N</w:t>
+            </w:r>
+          </w:p>
+        </w:tc>
+        <w:tc>
+          <w:tcPr>
+            <w:tcW w:w="1383" w:type="dxa"/>
+          </w:tcPr>
+          <w:p/>
+        </w:tc>
+        <w:tc>
+          <w:tcPr>
+            <w:tcW w:w="1383" w:type="dxa"/>
+          </w:tcPr>
+          <w:p>
+            <w:r>
+              <w:t>每次评论+3</w:t>
+            </w:r>
+          </w:p>
+        </w:tc>
+      </w:tr>
+      <w:tr>
+        <w:tc>
+          <w:tcPr>
+            <w:tcW w:w="1382" w:type="dxa"/>
+          </w:tcPr>
+          <w:p>
+            <w:r>
               <w:lastRenderedPageBreak/>
-              <w:t>user_id</w:t>
-            </w:r>
-          </w:p>
-        </w:tc>
-        <w:tc>
-          <w:tcPr>
-            <w:tcW w:w="1382" w:type="dxa"/>
-          </w:tcPr>
-          <w:p>
-            <w:r>
-              <w:t>int</w:t>
-            </w:r>
-          </w:p>
-        </w:tc>
-        <w:tc>
-          <w:tcPr>
-            <w:tcW w:w="1383" w:type="dxa"/>
-          </w:tcPr>
-          <w:p>
-            <w:r>
-              <w:rPr>
-                <w:rFonts w:hint="eastAsia"/>
-              </w:rPr>
-              <w:t>11</w:t>
-            </w:r>
-          </w:p>
-        </w:tc>
-        <w:tc>
-          <w:tcPr>
-            <w:tcW w:w="1383" w:type="dxa"/>
-          </w:tcPr>
-          <w:p>
-            <w:r>
-              <w:rPr>
-                <w:rFonts w:hint="eastAsia"/>
-              </w:rPr>
-              <w:t>N</w:t>
-            </w:r>
-          </w:p>
-        </w:tc>
-        <w:tc>
-          <w:tcPr>
-            <w:tcW w:w="1383" w:type="dxa"/>
-          </w:tcPr>
-          <w:p>
-            <w:r>
-              <w:rPr>
-                <w:rFonts w:hint="eastAsia"/>
-              </w:rPr>
-              <w:t>外键</w:t>
-            </w:r>
-          </w:p>
-        </w:tc>
-        <w:tc>
-          <w:tcPr>
-            <w:tcW w:w="1383" w:type="dxa"/>
-          </w:tcPr>
-          <w:p>
-            <w:r>
-              <w:t>作者ID</w:t>
-            </w:r>
-          </w:p>
-        </w:tc>
-      </w:tr>
-      <w:tr>
-        <w:tc>
-          <w:tcPr>
-            <w:tcW w:w="1382" w:type="dxa"/>
-          </w:tcPr>
-          <w:p>
-            <w:r>
-              <w:t>watch_count</w:t>
-            </w:r>
-          </w:p>
-        </w:tc>
-        <w:tc>
-          <w:tcPr>
-            <w:tcW w:w="1382" w:type="dxa"/>
-          </w:tcPr>
-          <w:p>
-            <w:r>
-              <w:t>int</w:t>
-            </w:r>
-          </w:p>
-        </w:tc>
-        <w:tc>
-          <w:tcPr>
-            <w:tcW w:w="1383" w:type="dxa"/>
-          </w:tcPr>
-          <w:p>
-            <w:r>
-              <w:rPr>
-                <w:rFonts w:hint="eastAsia"/>
-              </w:rPr>
-              <w:t>11</w:t>
-            </w:r>
-          </w:p>
-        </w:tc>
-        <w:tc>
-          <w:tcPr>
-            <w:tcW w:w="1383" w:type="dxa"/>
-          </w:tcPr>
-          <w:p>
-            <w:r>
-              <w:rPr>
-                <w:rFonts w:hint="eastAsia"/>
-              </w:rPr>
-              <w:t>N</w:t>
-            </w:r>
-          </w:p>
-        </w:tc>
-        <w:tc>
-          <w:tcPr>
-            <w:tcW w:w="1383" w:type="dxa"/>
-          </w:tcPr>
-          <w:p/>
-        </w:tc>
-        <w:tc>
-          <w:tcPr>
-            <w:tcW w:w="1383" w:type="dxa"/>
-          </w:tcPr>
-          <w:p>
-            <w:r>
-              <w:t>每次观看+1</w:t>
-            </w:r>
-          </w:p>
-        </w:tc>
-      </w:tr>
-      <w:tr>
-        <w:tc>
-          <w:tcPr>
-            <w:tcW w:w="1382" w:type="dxa"/>
-          </w:tcPr>
-          <w:p>
-            <w:r>
-              <w:t>like_count</w:t>
-            </w:r>
-          </w:p>
-        </w:tc>
-        <w:tc>
-          <w:tcPr>
-            <w:tcW w:w="1382" w:type="dxa"/>
-          </w:tcPr>
-          <w:p>
-            <w:r>
-              <w:t>Int</w:t>
-            </w:r>
-          </w:p>
-        </w:tc>
-        <w:tc>
-          <w:tcPr>
-            <w:tcW w:w="1383" w:type="dxa"/>
-          </w:tcPr>
-          <w:p>
-            <w:r>
-              <w:rPr>
-                <w:rFonts w:hint="eastAsia"/>
-              </w:rPr>
-              <w:t>11</w:t>
-            </w:r>
-          </w:p>
-        </w:tc>
-        <w:tc>
-          <w:tcPr>
-            <w:tcW w:w="1383" w:type="dxa"/>
-          </w:tcPr>
-          <w:p>
-            <w:r>
-              <w:rPr>
-                <w:rFonts w:hint="eastAsia"/>
-              </w:rPr>
-              <w:t>N</w:t>
-            </w:r>
-          </w:p>
-        </w:tc>
-        <w:tc>
-          <w:tcPr>
-            <w:tcW w:w="1383" w:type="dxa"/>
-          </w:tcPr>
-          <w:p/>
-        </w:tc>
-        <w:tc>
-          <w:tcPr>
-            <w:tcW w:w="1383" w:type="dxa"/>
-          </w:tcPr>
-          <w:p>
-            <w:r>
-              <w:t>每次点赞+2</w:t>
-            </w:r>
-          </w:p>
-        </w:tc>
-      </w:tr>
-      <w:tr>
-        <w:tc>
-          <w:tcPr>
-            <w:tcW w:w="1382" w:type="dxa"/>
-          </w:tcPr>
-          <w:p>
-            <w:r>
-              <w:t>comment_count</w:t>
-            </w:r>
-          </w:p>
-        </w:tc>
-        <w:tc>
-          <w:tcPr>
-            <w:tcW w:w="1382" w:type="dxa"/>
-          </w:tcPr>
-          <w:p>
-            <w:r>
-              <w:t>Int</w:t>
-            </w:r>
-          </w:p>
-        </w:tc>
-        <w:tc>
-          <w:tcPr>
-            <w:tcW w:w="1383" w:type="dxa"/>
-          </w:tcPr>
-          <w:p>
-            <w:r>
-              <w:rPr>
-                <w:rFonts w:hint="eastAsia"/>
-              </w:rPr>
-              <w:t>11</w:t>
-            </w:r>
-          </w:p>
-        </w:tc>
-        <w:tc>
-          <w:tcPr>
-            <w:tcW w:w="1383" w:type="dxa"/>
-          </w:tcPr>
-          <w:p>
-            <w:r>
-              <w:rPr>
-                <w:rFonts w:hint="eastAsia"/>
-              </w:rPr>
-              <w:t>N</w:t>
-            </w:r>
-          </w:p>
-        </w:tc>
-        <w:tc>
-          <w:tcPr>
-            <w:tcW w:w="1383" w:type="dxa"/>
-          </w:tcPr>
-          <w:p/>
-        </w:tc>
-        <w:tc>
-          <w:tcPr>
-            <w:tcW w:w="1383" w:type="dxa"/>
-          </w:tcPr>
-          <w:p>
-            <w:r>
-              <w:t>每次评论+3</w:t>
-            </w:r>
-          </w:p>
-        </w:tc>
-      </w:tr>
-      <w:tr>
-        <w:tc>
-          <w:tcPr>
-            <w:tcW w:w="1382" w:type="dxa"/>
-          </w:tcPr>
-          <w:p>
-            <w:r>
               <w:t>favorite_count</w:t>
             </w:r>
           </w:p>
@@ -2773,14 +2667,63 @@
             <w:tcW w:w="6914" w:type="dxa"/>
             <w:gridSpan w:val="5"/>
           </w:tcPr>
-          <w:p/>
+          <w:p>
+            <w:r>
+              <w:t>s</w:t>
+            </w:r>
+            <w:r>
+              <w:t>tatus</w:t>
+            </w:r>
+            <w:r>
+              <w:t xml:space="preserve"> 发布状态</w:t>
+            </w:r>
+            <w:r>
+              <w:t>public</w:t>
+            </w:r>
+            <w:r>
+              <w:rPr>
+                <w:rFonts w:hint="eastAsia"/>
+              </w:rPr>
+              <w:t>；</w:t>
+            </w:r>
+            <w:r>
+              <w:t>草稿保存状态</w:t>
+            </w:r>
+            <w:r>
+              <w:rPr>
+                <w:rFonts w:hint="eastAsia"/>
+              </w:rPr>
+              <w:t xml:space="preserve"> </w:t>
+            </w:r>
+            <w:r>
+              <w:t>draft</w:t>
+            </w:r>
+            <w:r>
+              <w:rPr>
+                <w:rFonts w:hint="eastAsia"/>
+              </w:rPr>
+              <w:t>；</w:t>
+            </w:r>
+            <w:r>
+              <w:t>删除</w:t>
+            </w:r>
+            <w:r>
+              <w:rPr>
+                <w:rFonts w:hint="eastAsia"/>
+              </w:rPr>
+              <w:t xml:space="preserve"> </w:t>
+            </w:r>
+            <w:r>
+              <w:t>delete</w:t>
+            </w:r>
+          </w:p>
         </w:tc>
       </w:tr>
     </w:tbl>
     <w:p/>
     <w:tbl>
       <w:tblPr>
-        <w:tblStyle w:val="a7"/>
+        <w:tblStyle w:val="a5"/>
         <w:tblW w:w="0" w:type="auto"/>
         <w:tblLook w:val="04A0" w:firstRow="1" w:lastRow="0" w:firstColumn="1" w:lastColumn="0" w:noHBand="0" w:noVBand="1"/>
       </w:tblPr>
@@ -3320,12 +3263,16 @@
             <w:tcW w:w="1383" w:type="dxa"/>
           </w:tcPr>
           <w:p>
+            <w:bookmarkStart w:id="2" w:name="OLE_LINK3"/>
+            <w:bookmarkStart w:id="3" w:name="OLE_LINK4"/>
             <w:r>
               <w:rPr>
                 <w:rFonts w:hint="eastAsia"/>
               </w:rPr>
               <w:t>255</w:t>
             </w:r>
+            <w:bookmarkEnd w:id="2"/>
+            <w:bookmarkEnd w:id="3"/>
           </w:p>
         </w:tc>
         <w:tc>
@@ -3354,6 +3301,86 @@
           <w:p>
             <w:r>
               <w:t>评论内容</w:t>
+            </w:r>
+          </w:p>
+        </w:tc>
+      </w:tr>
+      <w:tr>
+        <w:tc>
+          <w:tcPr>
+            <w:tcW w:w="1382" w:type="dxa"/>
+          </w:tcPr>
+          <w:p>
+            <w:r>
+              <w:t>picture_urls</w:t>
+            </w:r>
+          </w:p>
+        </w:tc>
+        <w:tc>
+          <w:tcPr>
+            <w:tcW w:w="1382" w:type="dxa"/>
+          </w:tcPr>
+          <w:p>
+            <w:r>
+              <w:t>varchar</w:t>
+            </w:r>
+          </w:p>
+        </w:tc>
+        <w:tc>
+          <w:tcPr>
+            <w:tcW w:w="1383" w:type="dxa"/>
+          </w:tcPr>
+          <w:p>
+            <w:pPr>
+              <w:rPr>
+                <w:rFonts w:hint="eastAsia"/>
+              </w:rPr>
+            </w:pPr>
+            <w:r>
+              <w:rPr>
+                <w:rFonts w:hint="eastAsia"/>
+              </w:rPr>
+              <w:t>255</w:t>
+            </w:r>
+          </w:p>
+        </w:tc>
+        <w:tc>
+          <w:tcPr>
+            <w:tcW w:w="1383" w:type="dxa"/>
+          </w:tcPr>
+          <w:p>
+            <w:pPr>
+              <w:rPr>
+                <w:rFonts w:hint="eastAsia"/>
+              </w:rPr>
+            </w:pPr>
+            <w:r>
+              <w:rPr>
+                <w:rFonts w:hint="eastAsia"/>
+              </w:rPr>
+              <w:t>Y</w:t>
+            </w:r>
+          </w:p>
+        </w:tc>
+        <w:tc>
+          <w:tcPr>
+            <w:tcW w:w="1383" w:type="dxa"/>
+          </w:tcPr>
+          <w:p/>
+        </w:tc>
+        <w:tc>
+          <w:tcPr>
+            <w:tcW w:w="1383" w:type="dxa"/>
+          </w:tcPr>
+          <w:p>
+            <w:r>
+              <w:rPr>
+                <w:rFonts w:hint="eastAsia"/>
+              </w:rPr>
+              <w:t>图片</w:t>
+            </w:r>
+            <w:r>
+              <w:t xml:space="preserve"> </w:t>
             </w:r>
           </w:p>
         </w:tc>
@@ -3506,6 +3533,14 @@
             <w:gridSpan w:val="5"/>
           </w:tcPr>
           <w:p>
+            <w:pPr>
+              <w:pStyle w:val="a6"/>
+              <w:numPr>
+                <w:ilvl w:val="0"/>
+                <w:numId w:val="1"/>
+              </w:numPr>
+              <w:ind w:firstLineChars="0"/>
+            </w:pPr>
             <w:r>
               <w:rPr>
                 <w:rFonts w:hint="eastAsia"/>
@@ -3520,6 +3555,37 @@
                 <w:rFonts w:hint="eastAsia"/>
               </w:rPr>
               <w:t>；</w:t>
+            </w:r>
+          </w:p>
+          <w:p>
+            <w:pPr>
+              <w:pStyle w:val="a6"/>
+              <w:numPr>
+                <w:ilvl w:val="0"/>
+                <w:numId w:val="1"/>
+              </w:numPr>
+              <w:ind w:firstLineChars="0"/>
+              <w:rPr>
+                <w:rFonts w:hint="eastAsia"/>
+              </w:rPr>
+            </w:pPr>
+            <w:r>
+              <w:t>图片</w:t>
+            </w:r>
+            <w:r>
+              <w:rPr>
+                <w:rFonts w:hint="eastAsia"/>
+              </w:rPr>
+              <w:t>，</w:t>
+            </w:r>
+            <w:r>
+              <w:t>最多</w:t>
+            </w:r>
+            <w:r>
+              <w:rPr>
+                <w:rFonts w:hint="eastAsia"/>
+              </w:rPr>
+              <w:t>9张</w:t>
             </w:r>
           </w:p>
         </w:tc>
@@ -3528,17 +3594,17 @@
     <w:p/>
     <w:tbl>
       <w:tblPr>
-        <w:tblStyle w:val="a7"/>
+        <w:tblStyle w:val="a5"/>
         <w:tblW w:w="0" w:type="auto"/>
         <w:tblLook w:val="04A0" w:firstRow="1" w:lastRow="0" w:firstColumn="1" w:lastColumn="0" w:noHBand="0" w:noVBand="1"/>
       </w:tblPr>
       <w:tblGrid>
         <w:gridCol w:w="1677"/>
-        <w:gridCol w:w="1354"/>
-        <w:gridCol w:w="1319"/>
-        <w:gridCol w:w="1310"/>
-        <w:gridCol w:w="1310"/>
-        <w:gridCol w:w="1326"/>
+        <w:gridCol w:w="1355"/>
+        <w:gridCol w:w="1322"/>
+        <w:gridCol w:w="1313"/>
+        <w:gridCol w:w="1313"/>
+        <w:gridCol w:w="1316"/>
       </w:tblGrid>
       <w:tr>
         <w:tc>
@@ -4088,7 +4154,7 @@
           </w:tcPr>
           <w:p>
             <w:r>
-              <w:t>图片，最多9张</w:t>
+              <w:t>图片</w:t>
             </w:r>
           </w:p>
         </w:tc>
@@ -4368,14 +4434,18 @@
             <w:tcW w:w="6914" w:type="dxa"/>
             <w:gridSpan w:val="5"/>
           </w:tcPr>
-          <w:p/>
+          <w:p>
+            <w:r>
+              <w:t>图片，最多9张</w:t>
+            </w:r>
+          </w:p>
         </w:tc>
       </w:tr>
     </w:tbl>
     <w:p/>
     <w:tbl>
       <w:tblPr>
-        <w:tblStyle w:val="a7"/>
+        <w:tblStyle w:val="a5"/>
         <w:tblW w:w="0" w:type="auto"/>
         <w:tblLook w:val="04A0" w:firstRow="1" w:lastRow="0" w:firstColumn="1" w:lastColumn="0" w:noHBand="0" w:noVBand="1"/>
       </w:tblPr>
@@ -4758,44 +4828,45 @@
           </w:tcPr>
           <w:p>
             <w:r>
-              <w:t>index</w:t>
-            </w:r>
-          </w:p>
-        </w:tc>
-        <w:tc>
-          <w:tcPr>
-            <w:tcW w:w="1382" w:type="dxa"/>
-          </w:tcPr>
-          <w:p>
-            <w:r>
-              <w:t>Int</w:t>
-            </w:r>
-          </w:p>
-        </w:tc>
-        <w:tc>
-          <w:tcPr>
-            <w:tcW w:w="1383" w:type="dxa"/>
-          </w:tcPr>
-          <w:p>
-            <w:r>
-              <w:rPr>
-                <w:rFonts w:hint="eastAsia"/>
-              </w:rPr>
-              <w:t>11</w:t>
-            </w:r>
-          </w:p>
-        </w:tc>
-        <w:tc>
-          <w:tcPr>
-            <w:tcW w:w="1383" w:type="dxa"/>
-          </w:tcPr>
-          <w:p>
+              <w:t>questions</w:t>
+            </w:r>
+          </w:p>
+        </w:tc>
+        <w:tc>
+          <w:tcPr>
+            <w:tcW w:w="1382" w:type="dxa"/>
+          </w:tcPr>
+          <w:p>
+            <w:r>
+              <w:t>text</w:t>
+            </w:r>
+          </w:p>
+        </w:tc>
+        <w:tc>
+          <w:tcPr>
+            <w:tcW w:w="1383" w:type="dxa"/>
+          </w:tcPr>
+          <w:p>
+            <w:r>
+              <w:t>0</w:t>
+            </w:r>
+          </w:p>
+        </w:tc>
+        <w:tc>
+          <w:tcPr>
+            <w:tcW w:w="1383" w:type="dxa"/>
+          </w:tcPr>
+          <w:p>
+            <w:bookmarkStart w:id="4" w:name="OLE_LINK5"/>
+            <w:bookmarkStart w:id="5" w:name="OLE_LINK6"/>
             <w:r>
               <w:rPr>
                 <w:rFonts w:hint="eastAsia"/>
               </w:rPr>
               <w:t>N</w:t>
             </w:r>
+            <w:bookmarkEnd w:id="4"/>
+            <w:bookmarkEnd w:id="5"/>
           </w:p>
         </w:tc>
         <w:tc>
@@ -4810,42 +4881,42 @@
           </w:tcPr>
           <w:p>
             <w:r>
-              <w:t>题号</w:t>
-            </w:r>
-          </w:p>
-        </w:tc>
-      </w:tr>
-      <w:tr>
-        <w:tc>
-          <w:tcPr>
-            <w:tcW w:w="1382" w:type="dxa"/>
-          </w:tcPr>
-          <w:p>
-            <w:r>
-              <w:t>type</w:t>
-            </w:r>
-          </w:p>
-        </w:tc>
-        <w:tc>
-          <w:tcPr>
-            <w:tcW w:w="1382" w:type="dxa"/>
-          </w:tcPr>
-          <w:p>
-            <w:r>
-              <w:t>varchar</w:t>
-            </w:r>
-          </w:p>
-        </w:tc>
-        <w:tc>
-          <w:tcPr>
-            <w:tcW w:w="1383" w:type="dxa"/>
-          </w:tcPr>
-          <w:p>
-            <w:r>
-              <w:rPr>
-                <w:rFonts w:hint="eastAsia"/>
-              </w:rPr>
-              <w:t>10</w:t>
+              <w:rPr>
+                <w:rFonts w:hint="eastAsia"/>
+              </w:rPr>
+              <w:t>题目</w:t>
+            </w:r>
+          </w:p>
+        </w:tc>
+      </w:tr>
+      <w:tr>
+        <w:tc>
+          <w:tcPr>
+            <w:tcW w:w="1382" w:type="dxa"/>
+          </w:tcPr>
+          <w:p>
+            <w:r>
+              <w:t>total</w:t>
+            </w:r>
+          </w:p>
+        </w:tc>
+        <w:tc>
+          <w:tcPr>
+            <w:tcW w:w="1382" w:type="dxa"/>
+          </w:tcPr>
+          <w:p>
+            <w:r>
+              <w:t>float</w:t>
+            </w:r>
+          </w:p>
+        </w:tc>
+        <w:tc>
+          <w:tcPr>
+            <w:tcW w:w="1383" w:type="dxa"/>
+          </w:tcPr>
+          <w:p>
+            <w:r>
+              <w:t>0</w:t>
             </w:r>
           </w:p>
         </w:tc>
@@ -4873,386 +4944,19 @@
             <w:tcW w:w="1383" w:type="dxa"/>
           </w:tcPr>
           <w:p>
-            <w:r>
-              <w:t>试题类型</w:t>
-            </w:r>
-          </w:p>
-        </w:tc>
-      </w:tr>
-      <w:tr>
-        <w:tc>
-          <w:tcPr>
-            <w:tcW w:w="1382" w:type="dxa"/>
-          </w:tcPr>
-          <w:p>
-            <w:r>
-              <w:t>question</w:t>
-            </w:r>
-          </w:p>
-        </w:tc>
-        <w:tc>
-          <w:tcPr>
-            <w:tcW w:w="1382" w:type="dxa"/>
-          </w:tcPr>
-          <w:p>
-            <w:r>
-              <w:t>varchar</w:t>
-            </w:r>
-          </w:p>
-        </w:tc>
-        <w:tc>
-          <w:tcPr>
-            <w:tcW w:w="1383" w:type="dxa"/>
-          </w:tcPr>
-          <w:p>
-            <w:r>
-              <w:rPr>
-                <w:rFonts w:hint="eastAsia"/>
-              </w:rPr>
-              <w:t>255</w:t>
-            </w:r>
-          </w:p>
-        </w:tc>
-        <w:tc>
-          <w:tcPr>
-            <w:tcW w:w="1383" w:type="dxa"/>
-          </w:tcPr>
-          <w:p>
-            <w:r>
-              <w:rPr>
-                <w:rFonts w:hint="eastAsia"/>
-              </w:rPr>
-              <w:t>N</w:t>
-            </w:r>
-          </w:p>
-        </w:tc>
-        <w:tc>
-          <w:tcPr>
-            <w:tcW w:w="1383" w:type="dxa"/>
-          </w:tcPr>
-          <w:p/>
-        </w:tc>
-        <w:tc>
-          <w:tcPr>
-            <w:tcW w:w="1383" w:type="dxa"/>
-          </w:tcPr>
-          <w:p>
-            <w:r>
+            <w:pPr>
+              <w:rPr>
+                <w:rFonts w:hint="eastAsia"/>
+              </w:rPr>
+            </w:pPr>
+            <w:r>
+              <w:rPr>
+                <w:rFonts w:hint="eastAsia"/>
+              </w:rPr>
               <w:t>题目</w:t>
             </w:r>
-          </w:p>
-        </w:tc>
-      </w:tr>
-      <w:tr>
-        <w:tc>
-          <w:tcPr>
-            <w:tcW w:w="1382" w:type="dxa"/>
-          </w:tcPr>
-          <w:p>
-            <w:r>
-              <w:t>answer</w:t>
-            </w:r>
-          </w:p>
-        </w:tc>
-        <w:tc>
-          <w:tcPr>
-            <w:tcW w:w="1382" w:type="dxa"/>
-          </w:tcPr>
-          <w:p>
-            <w:r>
-              <w:t>varchar</w:t>
-            </w:r>
-          </w:p>
-        </w:tc>
-        <w:tc>
-          <w:tcPr>
-            <w:tcW w:w="1383" w:type="dxa"/>
-          </w:tcPr>
-          <w:p>
-            <w:r>
-              <w:rPr>
-                <w:rFonts w:hint="eastAsia"/>
-              </w:rPr>
-              <w:t>255</w:t>
-            </w:r>
-          </w:p>
-        </w:tc>
-        <w:tc>
-          <w:tcPr>
-            <w:tcW w:w="1383" w:type="dxa"/>
-          </w:tcPr>
-          <w:p>
-            <w:r>
-              <w:rPr>
-                <w:rFonts w:hint="eastAsia"/>
-              </w:rPr>
-              <w:t>N</w:t>
-            </w:r>
-          </w:p>
-        </w:tc>
-        <w:tc>
-          <w:tcPr>
-            <w:tcW w:w="1383" w:type="dxa"/>
-          </w:tcPr>
-          <w:p/>
-        </w:tc>
-        <w:tc>
-          <w:tcPr>
-            <w:tcW w:w="1383" w:type="dxa"/>
-          </w:tcPr>
-          <w:p>
-            <w:r>
-              <w:t>答案</w:t>
-            </w:r>
-          </w:p>
-        </w:tc>
-      </w:tr>
-      <w:tr>
-        <w:tc>
-          <w:tcPr>
-            <w:tcW w:w="1382" w:type="dxa"/>
-          </w:tcPr>
-          <w:p>
-            <w:r>
-              <w:lastRenderedPageBreak/>
-              <w:t>item</w:t>
-            </w:r>
-          </w:p>
-        </w:tc>
-        <w:tc>
-          <w:tcPr>
-            <w:tcW w:w="1382" w:type="dxa"/>
-          </w:tcPr>
-          <w:p>
-            <w:r>
-              <w:t>text</w:t>
-            </w:r>
-          </w:p>
-        </w:tc>
-        <w:tc>
-          <w:tcPr>
-            <w:tcW w:w="1383" w:type="dxa"/>
-          </w:tcPr>
-          <w:p>
-            <w:r>
-              <w:rPr>
-                <w:rFonts w:hint="eastAsia"/>
-              </w:rPr>
-              <w:t>0</w:t>
-            </w:r>
-          </w:p>
-        </w:tc>
-        <w:tc>
-          <w:tcPr>
-            <w:tcW w:w="1383" w:type="dxa"/>
-          </w:tcPr>
-          <w:p>
-            <w:r>
-              <w:rPr>
-                <w:rFonts w:hint="eastAsia"/>
-              </w:rPr>
-              <w:t>Y</w:t>
-            </w:r>
-          </w:p>
-        </w:tc>
-        <w:tc>
-          <w:tcPr>
-            <w:tcW w:w="1383" w:type="dxa"/>
-          </w:tcPr>
-          <w:p/>
-        </w:tc>
-        <w:tc>
-          <w:tcPr>
-            <w:tcW w:w="1383" w:type="dxa"/>
-          </w:tcPr>
-          <w:p>
-            <w:r>
-              <w:t>答案</w:t>
-            </w:r>
-          </w:p>
-        </w:tc>
-      </w:tr>
-      <w:tr>
-        <w:tc>
-          <w:tcPr>
-            <w:tcW w:w="1382" w:type="dxa"/>
-          </w:tcPr>
-          <w:p>
-            <w:r>
-              <w:t>explains</w:t>
-            </w:r>
-          </w:p>
-        </w:tc>
-        <w:tc>
-          <w:tcPr>
-            <w:tcW w:w="1382" w:type="dxa"/>
-          </w:tcPr>
-          <w:p>
-            <w:r>
-              <w:t>varchar</w:t>
-            </w:r>
-          </w:p>
-        </w:tc>
-        <w:tc>
-          <w:tcPr>
-            <w:tcW w:w="1383" w:type="dxa"/>
-          </w:tcPr>
-          <w:p>
-            <w:r>
-              <w:rPr>
-                <w:rFonts w:hint="eastAsia"/>
-              </w:rPr>
-              <w:t>255</w:t>
-            </w:r>
-          </w:p>
-        </w:tc>
-        <w:tc>
-          <w:tcPr>
-            <w:tcW w:w="1383" w:type="dxa"/>
-          </w:tcPr>
-          <w:p>
-            <w:r>
-              <w:rPr>
-                <w:rFonts w:hint="eastAsia"/>
-              </w:rPr>
-              <w:t>Y</w:t>
-            </w:r>
-          </w:p>
-        </w:tc>
-        <w:tc>
-          <w:tcPr>
-            <w:tcW w:w="1383" w:type="dxa"/>
-          </w:tcPr>
-          <w:p/>
-        </w:tc>
-        <w:tc>
-          <w:tcPr>
-            <w:tcW w:w="1383" w:type="dxa"/>
-          </w:tcPr>
-          <w:p>
-            <w:r>
-              <w:t>答案解释</w:t>
-            </w:r>
-          </w:p>
-        </w:tc>
-      </w:tr>
-      <w:tr>
-        <w:tc>
-          <w:tcPr>
-            <w:tcW w:w="1382" w:type="dxa"/>
-          </w:tcPr>
-          <w:p>
-            <w:r>
-              <w:t>url</w:t>
-            </w:r>
-          </w:p>
-        </w:tc>
-        <w:tc>
-          <w:tcPr>
-            <w:tcW w:w="1382" w:type="dxa"/>
-          </w:tcPr>
-          <w:p>
-            <w:r>
-              <w:t>varchar</w:t>
-            </w:r>
-          </w:p>
-        </w:tc>
-        <w:tc>
-          <w:tcPr>
-            <w:tcW w:w="1383" w:type="dxa"/>
-          </w:tcPr>
-          <w:p>
-            <w:r>
-              <w:rPr>
-                <w:rFonts w:hint="eastAsia"/>
-              </w:rPr>
-              <w:t>255</w:t>
-            </w:r>
-          </w:p>
-        </w:tc>
-        <w:tc>
-          <w:tcPr>
-            <w:tcW w:w="1383" w:type="dxa"/>
-          </w:tcPr>
-          <w:p>
-            <w:r>
-              <w:rPr>
-                <w:rFonts w:hint="eastAsia"/>
-              </w:rPr>
-              <w:t>Y</w:t>
-            </w:r>
-          </w:p>
-        </w:tc>
-        <w:tc>
-          <w:tcPr>
-            <w:tcW w:w="1383" w:type="dxa"/>
-          </w:tcPr>
-          <w:p/>
-        </w:tc>
-        <w:tc>
-          <w:tcPr>
-            <w:tcW w:w="1383" w:type="dxa"/>
-          </w:tcPr>
-          <w:p>
-            <w:r>
-              <w:t>试题图片</w:t>
-            </w:r>
-          </w:p>
-        </w:tc>
-      </w:tr>
-      <w:tr>
-        <w:tc>
-          <w:tcPr>
-            <w:tcW w:w="1382" w:type="dxa"/>
-          </w:tcPr>
-          <w:p>
-            <w:r>
-              <w:t>score</w:t>
-            </w:r>
-          </w:p>
-        </w:tc>
-        <w:tc>
-          <w:tcPr>
-            <w:tcW w:w="1382" w:type="dxa"/>
-          </w:tcPr>
-          <w:p>
-            <w:r>
-              <w:t>float</w:t>
-            </w:r>
-          </w:p>
-        </w:tc>
-        <w:tc>
-          <w:tcPr>
-            <w:tcW w:w="1383" w:type="dxa"/>
-          </w:tcPr>
-          <w:p/>
-        </w:tc>
-        <w:tc>
-          <w:tcPr>
-            <w:tcW w:w="1383" w:type="dxa"/>
-          </w:tcPr>
-          <w:p>
-            <w:r>
-              <w:rPr>
-                <w:rFonts w:hint="eastAsia"/>
-              </w:rPr>
-              <w:t>Y</w:t>
-            </w:r>
-          </w:p>
-        </w:tc>
-        <w:tc>
-          <w:tcPr>
-            <w:tcW w:w="1383" w:type="dxa"/>
-          </w:tcPr>
-          <w:p/>
-        </w:tc>
-        <w:tc>
-          <w:tcPr>
-            <w:tcW w:w="1383" w:type="dxa"/>
-          </w:tcPr>
-          <w:p>
-            <w:r>
-              <w:t>分值</w:t>
+            <w:r>
+              <w:t>总分</w:t>
             </w:r>
           </w:p>
         </w:tc>
@@ -5276,61 +4980,14 @@
             <w:tcW w:w="6914" w:type="dxa"/>
             <w:gridSpan w:val="5"/>
           </w:tcPr>
-          <w:p>
-            <w:r>
-              <w:t>试题类型</w:t>
-            </w:r>
-            <w:r>
-              <w:rPr>
-                <w:rFonts w:hint="eastAsia"/>
-              </w:rPr>
-              <w:t>值：</w:t>
-            </w:r>
-            <w:r>
-              <w:t>判断题：1；单选：2；多选：3</w:t>
-            </w:r>
-            <w:r>
-              <w:rPr>
-                <w:rFonts w:hint="eastAsia"/>
-              </w:rPr>
-              <w:t>；</w:t>
-            </w:r>
-          </w:p>
-          <w:p>
-            <w:r>
-              <w:t>answer答案</w:t>
-            </w:r>
-            <w:r>
-              <w:rPr>
-                <w:rFonts w:hint="eastAsia"/>
-              </w:rPr>
-              <w:t>：</w:t>
-            </w:r>
-            <w:r>
-              <w:t>多个答案用英文逗号分开</w:t>
-            </w:r>
-          </w:p>
-          <w:p>
-            <w:r>
-              <w:t>item答案</w:t>
-            </w:r>
-            <w:r>
-              <w:rPr>
-                <w:rFonts w:hint="eastAsia"/>
-              </w:rPr>
-              <w:t>：</w:t>
-            </w:r>
-            <w:r>
-              <w:t>Json形式存储</w:t>
-            </w:r>
-          </w:p>
+          <w:p/>
         </w:tc>
       </w:tr>
     </w:tbl>
     <w:p/>
     <w:tbl>
       <w:tblPr>
-        <w:tblStyle w:val="a7"/>
+        <w:tblStyle w:val="a5"/>
         <w:tblpPr w:leftFromText="180" w:rightFromText="180" w:vertAnchor="text" w:tblpY="106"/>
         <w:tblW w:w="0" w:type="auto"/>
         <w:tblLook w:val="04A0" w:firstRow="1" w:lastRow="0" w:firstColumn="1" w:lastColumn="0" w:noHBand="0" w:noVBand="1"/>
@@ -5579,6 +5236,7 @@
           </w:tcPr>
           <w:p>
             <w:r>
+              <w:lastRenderedPageBreak/>
               <w:t>date</w:t>
             </w:r>
           </w:p>
@@ -5894,7 +5552,7 @@
     <w:p/>
     <w:tbl>
       <w:tblPr>
-        <w:tblStyle w:val="a7"/>
+        <w:tblStyle w:val="a5"/>
         <w:tblpPr w:leftFromText="180" w:rightFromText="180" w:vertAnchor="text" w:tblpY="106"/>
         <w:tblW w:w="0" w:type="auto"/>
         <w:tblLook w:val="04A0" w:firstRow="1" w:lastRow="0" w:firstColumn="1" w:lastColumn="0" w:noHBand="0" w:noVBand="1"/>
@@ -6457,7 +6115,7 @@
     <w:p/>
     <w:tbl>
       <w:tblPr>
-        <w:tblStyle w:val="a7"/>
+        <w:tblStyle w:val="a5"/>
         <w:tblpPr w:leftFromText="180" w:rightFromText="180" w:vertAnchor="text" w:tblpY="106"/>
         <w:tblW w:w="0" w:type="auto"/>
         <w:tblLook w:val="04A0" w:firstRow="1" w:lastRow="0" w:firstColumn="1" w:lastColumn="0" w:noHBand="0" w:noVBand="1"/>
@@ -6940,7 +6598,7 @@
     <w:p/>
     <w:tbl>
       <w:tblPr>
-        <w:tblStyle w:val="a7"/>
+        <w:tblStyle w:val="a5"/>
         <w:tblpPr w:leftFromText="180" w:rightFromText="180" w:vertAnchor="text" w:tblpY="106"/>
         <w:tblW w:w="0" w:type="auto"/>
         <w:tblLook w:val="04A0" w:firstRow="1" w:lastRow="0" w:firstColumn="1" w:lastColumn="0" w:noHBand="0" w:noVBand="1"/>
@@ -7256,7 +6914,6 @@
           </w:tcPr>
           <w:p>
             <w:r>
-              <w:lastRenderedPageBreak/>
               <w:t>comment_id</w:t>
             </w:r>
           </w:p>
@@ -7562,7 +7219,7 @@
     <w:p/>
     <w:tbl>
       <w:tblPr>
-        <w:tblStyle w:val="a7"/>
+        <w:tblStyle w:val="a5"/>
         <w:tblpPr w:leftFromText="180" w:rightFromText="180" w:vertAnchor="text" w:tblpY="106"/>
         <w:tblW w:w="0" w:type="auto"/>
         <w:tblLook w:val="04A0" w:firstRow="1" w:lastRow="0" w:firstColumn="1" w:lastColumn="0" w:noHBand="0" w:noVBand="1"/>
@@ -7741,6 +7398,7 @@
           </w:tcPr>
           <w:p>
             <w:r>
+              <w:lastRenderedPageBreak/>
               <w:t>id</w:t>
             </w:r>
           </w:p>
@@ -8390,7 +8048,7 @@
     <w:p/>
     <w:tbl>
       <w:tblPr>
-        <w:tblStyle w:val="a7"/>
+        <w:tblStyle w:val="a5"/>
         <w:tblpPr w:leftFromText="180" w:rightFromText="180" w:vertAnchor="text" w:tblpY="106"/>
         <w:tblW w:w="0" w:type="auto"/>
         <w:tblLook w:val="04A0" w:firstRow="1" w:lastRow="0" w:firstColumn="1" w:lastColumn="0" w:noHBand="0" w:noVBand="1"/>
@@ -9094,18 +8752,26 @@
               <w:rPr>
                 <w:rFonts w:hint="eastAsia"/>
               </w:rPr>
-              <w:t>视频时间长度，毫秒</w:t>
-            </w:r>
-          </w:p>
-        </w:tc>
-      </w:tr>
-      <w:tr>
-        <w:tc>
-          <w:tcPr>
-            <w:tcW w:w="1382" w:type="dxa"/>
-          </w:tcPr>
-          <w:p>
-            <w:r>
+              <w:t>视频时间长</w:t>
+            </w:r>
+            <w:r>
+              <w:rPr>
+                <w:rFonts w:hint="eastAsia"/>
+              </w:rPr>
+              <w:lastRenderedPageBreak/>
+              <w:t>度，毫秒</w:t>
+            </w:r>
+          </w:p>
+        </w:tc>
+      </w:tr>
+      <w:tr>
+        <w:tc>
+          <w:tcPr>
+            <w:tcW w:w="1382" w:type="dxa"/>
+          </w:tcPr>
+          <w:p>
+            <w:r>
+              <w:lastRenderedPageBreak/>
               <w:t>previewImage</w:t>
             </w:r>
           </w:p>
@@ -9196,7 +8862,7 @@
     <w:p/>
     <w:tbl>
       <w:tblPr>
-        <w:tblStyle w:val="a7"/>
+        <w:tblStyle w:val="a5"/>
         <w:tblpPr w:leftFromText="180" w:rightFromText="180" w:vertAnchor="text" w:tblpY="106"/>
         <w:tblW w:w="0" w:type="auto"/>
         <w:tblLook w:val="04A0" w:firstRow="1" w:lastRow="0" w:firstColumn="1" w:lastColumn="0" w:noHBand="0" w:noVBand="1"/>
@@ -9836,6 +9502,81 @@
           </w:tcPr>
           <w:p>
             <w:r>
+              <w:t>n</w:t>
+            </w:r>
+            <w:r>
+              <w:rPr>
+                <w:rFonts w:hint="eastAsia"/>
+              </w:rPr>
+              <w:t>ame</w:t>
+            </w:r>
+          </w:p>
+        </w:tc>
+        <w:tc>
+          <w:tcPr>
+            <w:tcW w:w="1382" w:type="dxa"/>
+          </w:tcPr>
+          <w:p>
+            <w:r>
+              <w:t>varchar</w:t>
+            </w:r>
+          </w:p>
+        </w:tc>
+        <w:tc>
+          <w:tcPr>
+            <w:tcW w:w="1383" w:type="dxa"/>
+          </w:tcPr>
+          <w:p>
+            <w:r>
+              <w:t>255</w:t>
+            </w:r>
+          </w:p>
+        </w:tc>
+        <w:tc>
+          <w:tcPr>
+            <w:tcW w:w="1383" w:type="dxa"/>
+          </w:tcPr>
+          <w:p>
+            <w:pPr>
+              <w:rPr>
+                <w:rFonts w:hint="eastAsia"/>
+              </w:rPr>
+            </w:pPr>
+            <w:r>
+              <w:rPr>
+                <w:rFonts w:hint="eastAsia"/>
+              </w:rPr>
+              <w:t>N</w:t>
+            </w:r>
+          </w:p>
+        </w:tc>
+        <w:tc>
+          <w:tcPr>
+            <w:tcW w:w="1383" w:type="dxa"/>
+          </w:tcPr>
+          <w:p/>
+        </w:tc>
+        <w:tc>
+          <w:tcPr>
+            <w:tcW w:w="1383" w:type="dxa"/>
+          </w:tcPr>
+          <w:p>
+            <w:r>
+              <w:rPr>
+                <w:rFonts w:hint="eastAsia"/>
+              </w:rPr>
+              <w:t>文件名</w:t>
+            </w:r>
+          </w:p>
+        </w:tc>
+      </w:tr>
+      <w:tr>
+        <w:tc>
+          <w:tcPr>
+            <w:tcW w:w="1382" w:type="dxa"/>
+          </w:tcPr>
+          <w:p>
+            <w:r>
               <w:rPr>
                 <w:rFonts w:hint="eastAsia"/>
               </w:rPr>
@@ -9862,7 +9603,7 @@
     <w:p/>
     <w:tbl>
       <w:tblPr>
-        <w:tblStyle w:val="a7"/>
+        <w:tblStyle w:val="a5"/>
         <w:tblpPr w:leftFromText="180" w:rightFromText="180" w:vertAnchor="text" w:tblpY="106"/>
         <w:tblW w:w="0" w:type="auto"/>
         <w:tblLook w:val="04A0" w:firstRow="1" w:lastRow="0" w:firstColumn="1" w:lastColumn="0" w:noHBand="0" w:noVBand="1"/>
@@ -10425,7 +10166,7 @@
     <w:p/>
     <w:tbl>
       <w:tblPr>
-        <w:tblStyle w:val="a7"/>
+        <w:tblStyle w:val="a5"/>
         <w:tblpPr w:leftFromText="180" w:rightFromText="180" w:vertAnchor="text" w:tblpY="106"/>
         <w:tblW w:w="0" w:type="auto"/>
         <w:tblLook w:val="04A0" w:firstRow="1" w:lastRow="0" w:firstColumn="1" w:lastColumn="0" w:noHBand="0" w:noVBand="1"/>
@@ -10507,7 +10248,6 @@
               <w:rPr>
                 <w:rFonts w:hint="eastAsia"/>
               </w:rPr>
-              <w:lastRenderedPageBreak/>
               <w:t>字段名</w:t>
             </w:r>
           </w:p>
@@ -11079,7 +10819,14 @@
               <w:rPr>
                 <w:rFonts w:hint="eastAsia"/>
               </w:rPr>
-              <w:t>最后一次，观看视频的位置</w:t>
+              <w:t>最后一次，观看视</w:t>
+            </w:r>
+            <w:r>
+              <w:rPr>
+                <w:rFonts w:hint="eastAsia"/>
+              </w:rPr>
+              <w:lastRenderedPageBreak/>
+              <w:t>频的位置</w:t>
             </w:r>
           </w:p>
         </w:tc>
@@ -11094,6 +10841,7 @@
               <w:rPr>
                 <w:rFonts w:hint="eastAsia"/>
               </w:rPr>
+              <w:lastRenderedPageBreak/>
               <w:t>补充说明</w:t>
             </w:r>
           </w:p>
@@ -11117,7 +10865,7 @@
     <w:p/>
     <w:tbl>
       <w:tblPr>
-        <w:tblStyle w:val="a7"/>
+        <w:tblStyle w:val="a5"/>
         <w:tblpPr w:leftFromText="180" w:rightFromText="180" w:vertAnchor="text" w:tblpY="106"/>
         <w:tblW w:w="0" w:type="auto"/>
         <w:tblLook w:val="04A0" w:firstRow="1" w:lastRow="0" w:firstColumn="1" w:lastColumn="0" w:noHBand="0" w:noVBand="1"/>
@@ -11430,7 +11178,7 @@
           </w:tcPr>
           <w:p>
             <w:r>
-              <w:t>catalog_id</w:t>
+              <w:t>question_id</w:t>
             </w:r>
           </w:p>
         </w:tc>
@@ -11495,11 +11243,13 @@
               <w:rPr>
                 <w:rFonts w:hint="eastAsia"/>
               </w:rPr>
-              <w:t>章节</w:t>
+              <w:t>问题</w:t>
             </w:r>
             <w:r>
               <w:t>ID</w:t>
             </w:r>
+            <w:bookmarkStart w:id="6" w:name="_GoBack"/>
+            <w:bookmarkEnd w:id="6"/>
           </w:p>
         </w:tc>
       </w:tr>
@@ -11723,10 +11473,7 @@
         </w:tc>
       </w:tr>
     </w:tbl>
-    <w:p>
-      <w:bookmarkStart w:id="0" w:name="_GoBack"/>
-      <w:bookmarkEnd w:id="0"/>
-    </w:p>
+    <w:p/>
     <w:sectPr>
       <w:pgSz w:w="11906" w:h="16838"/>
       <w:pgMar w:top="1440" w:right="1800" w:bottom="1440" w:left="1800" w:header="851" w:footer="992" w:gutter="0"/>
@@ -11738,7 +11485,7 @@
 </file>
 
 <file path=word/endnotes.xml><?xml version="1.0" encoding="utf-8"?>
-<w:endnotes xmlns:wpc="http://schemas.microsoft.com/office/word/2010/wordprocessingCanvas" xmlns:cx="http://schemas.microsoft.com/office/drawing/2014/chartex" xmlns:mc="http://schemas.openxmlformats.org/markup-compatibility/2006" xmlns:o="urn:schemas-microsoft-com:office:office" xmlns:r="http://schemas.openxmlformats.org/officeDocument/2006/relationships" xmlns:m="http://schemas.openxmlformats.org/officeDocument/2006/math" xmlns:v="urn:schemas-microsoft-com:vml" xmlns:wp14="http://schemas.microsoft.com/office/word/2010/wordprocessingDrawing" xmlns:wp="http://schemas.openxmlformats.org/drawingml/2006/wordprocessingDrawing" xmlns:w10="urn:schemas-microsoft-com:office:word" xmlns:w="http://schemas.openxmlformats.org/wordprocessingml/2006/main" xmlns:w14="http://schemas.microsoft.com/office/word/2010/wordml" xmlns:w15="http://schemas.microsoft.com/office/word/2012/wordml" xmlns:w16se="http://schemas.microsoft.com/office/word/2015/wordml/symex" xmlns:wpg="http://schemas.microsoft.com/office/word/2010/wordprocessingGroup" xmlns:wpi="http://schemas.microsoft.com/office/word/2010/wordprocessingInk" xmlns:wne="http://schemas.microsoft.com/office/word/2006/wordml" xmlns:wps="http://schemas.microsoft.com/office/word/2010/wordprocessingShape" mc:Ignorable="w14 w15 w16se wp14">
+<w:endnotes xmlns:wpc="http://schemas.microsoft.com/office/word/2010/wordprocessingCanvas" xmlns:mc="http://schemas.openxmlformats.org/markup-compatibility/2006" xmlns:o="urn:schemas-microsoft-com:office:office" xmlns:r="http://schemas.openxmlformats.org/officeDocument/2006/relationships" xmlns:m="http://schemas.openxmlformats.org/officeDocument/2006/math" xmlns:v="urn:schemas-microsoft-com:vml" xmlns:wp14="http://schemas.microsoft.com/office/word/2010/wordprocessingDrawing" xmlns:wp="http://schemas.openxmlformats.org/drawingml/2006/wordprocessingDrawing" xmlns:w10="urn:schemas-microsoft-com:office:word" xmlns:w="http://schemas.openxmlformats.org/wordprocessingml/2006/main" xmlns:w14="http://schemas.microsoft.com/office/word/2010/wordml" xmlns:w15="http://schemas.microsoft.com/office/word/2012/wordml" xmlns:wpg="http://schemas.microsoft.com/office/word/2010/wordprocessingGroup" xmlns:wpi="http://schemas.microsoft.com/office/word/2010/wordprocessingInk" xmlns:wne="http://schemas.microsoft.com/office/word/2006/wordml" xmlns:wps="http://schemas.microsoft.com/office/word/2010/wordprocessingShape" mc:Ignorable="w14 w15 wp14">
   <w:endnote w:type="separator" w:id="-1">
     <w:p>
       <w:r>
@@ -11757,7 +11504,7 @@
 </file>
 
 <file path=word/footnotes.xml><?xml version="1.0" encoding="utf-8"?>
-<w:footnotes xmlns:wpc="http://schemas.microsoft.com/office/word/2010/wordprocessingCanvas" xmlns:cx="http://schemas.microsoft.com/office/drawing/2014/chartex" xmlns:mc="http://schemas.openxmlformats.org/markup-compatibility/2006" xmlns:o="urn:schemas-microsoft-com:office:office" xmlns:r="http://schemas.openxmlformats.org/officeDocument/2006/relationships" xmlns:m="http://schemas.openxmlformats.org/officeDocument/2006/math" xmlns:v="urn:schemas-microsoft-com:vml" xmlns:wp14="http://schemas.microsoft.com/office/word/2010/wordprocessingDrawing" xmlns:wp="http://schemas.openxmlformats.org/drawingml/2006/wordprocessingDrawing" xmlns:w10="urn:schemas-microsoft-com:office:word" xmlns:w="http://schemas.openxmlformats.org/wordprocessingml/2006/main" xmlns:w14="http://schemas.microsoft.com/office/word/2010/wordml" xmlns:w15="http://schemas.microsoft.com/office/word/2012/wordml" xmlns:w16se="http://schemas.microsoft.com/office/word/2015/wordml/symex" xmlns:wpg="http://schemas.microsoft.com/office/word/2010/wordprocessingGroup" xmlns:wpi="http://schemas.microsoft.com/office/word/2010/wordprocessingInk" xmlns:wne="http://schemas.microsoft.com/office/word/2006/wordml" xmlns:wps="http://schemas.microsoft.com/office/word/2010/wordprocessingShape" mc:Ignorable="w14 w15 w16se wp14">
+<w:footnotes xmlns:wpc="http://schemas.microsoft.com/office/word/2010/wordprocessingCanvas" xmlns:mc="http://schemas.openxmlformats.org/markup-compatibility/2006" xmlns:o="urn:schemas-microsoft-com:office:office" xmlns:r="http://schemas.openxmlformats.org/officeDocument/2006/relationships" xmlns:m="http://schemas.openxmlformats.org/officeDocument/2006/math" xmlns:v="urn:schemas-microsoft-com:vml" xmlns:wp14="http://schemas.microsoft.com/office/word/2010/wordprocessingDrawing" xmlns:wp="http://schemas.openxmlformats.org/drawingml/2006/wordprocessingDrawing" xmlns:w10="urn:schemas-microsoft-com:office:word" xmlns:w="http://schemas.openxmlformats.org/wordprocessingml/2006/main" xmlns:w14="http://schemas.microsoft.com/office/word/2010/wordml" xmlns:w15="http://schemas.microsoft.com/office/word/2012/wordml" xmlns:wpg="http://schemas.microsoft.com/office/word/2010/wordprocessingGroup" xmlns:wpi="http://schemas.microsoft.com/office/word/2010/wordprocessingInk" xmlns:wne="http://schemas.microsoft.com/office/word/2006/wordml" xmlns:wps="http://schemas.microsoft.com/office/word/2010/wordprocessingShape" mc:Ignorable="w14 w15 wp14">
   <w:footnote w:type="separator" w:id="-1">
     <w:p>
       <w:r>
@@ -11775,8 +11522,105 @@
 </w:footnotes>
 </file>
 
+<file path=word/numbering.xml><?xml version="1.0" encoding="utf-8"?>
+<w:numbering xmlns:wpc="http://schemas.microsoft.com/office/word/2010/wordprocessingCanvas" xmlns:mc="http://schemas.openxmlformats.org/markup-compatibility/2006" xmlns:o="urn:schemas-microsoft-com:office:office" xmlns:r="http://schemas.openxmlformats.org/officeDocument/2006/relationships" xmlns:m="http://schemas.openxmlformats.org/officeDocument/2006/math" xmlns:v="urn:schemas-microsoft-com:vml" xmlns:wp14="http://schemas.microsoft.com/office/word/2010/wordprocessingDrawing" xmlns:wp="http://schemas.openxmlformats.org/drawingml/2006/wordprocessingDrawing" xmlns:w10="urn:schemas-microsoft-com:office:word" xmlns:w="http://schemas.openxmlformats.org/wordprocessingml/2006/main" xmlns:w14="http://schemas.microsoft.com/office/word/2010/wordml" xmlns:w15="http://schemas.microsoft.com/office/word/2012/wordml" xmlns:wpg="http://schemas.microsoft.com/office/word/2010/wordprocessingGroup" xmlns:wpi="http://schemas.microsoft.com/office/word/2010/wordprocessingInk" xmlns:wne="http://schemas.microsoft.com/office/word/2006/wordml" xmlns:wps="http://schemas.microsoft.com/office/word/2010/wordprocessingShape" mc:Ignorable="w14 w15 wp14">
+  <w:abstractNum w:abstractNumId="0" w15:restartNumberingAfterBreak="0">
+    <w:nsid w:val="2E095011"/>
+    <w:multiLevelType w:val="hybridMultilevel"/>
+    <w:tmpl w:val="38C2BA18"/>
+    <w:lvl w:ilvl="0" w:tplc="827C52C8">
+      <w:start w:val="1"/>
+      <w:numFmt w:val="decimal"/>
+      <w:lvlText w:val="%1."/>
+      <w:lvlJc w:val="left"/>
+      <w:pPr>
+        <w:ind w:left="360" w:hanging="360"/>
+      </w:pPr>
+      <w:rPr>
+        <w:rFonts w:hint="default"/>
+      </w:rPr>
+    </w:lvl>
+    <w:lvl w:ilvl="1" w:tplc="04090019" w:tentative="1">
+      <w:start w:val="1"/>
+      <w:numFmt w:val="lowerLetter"/>
+      <w:lvlText w:val="%2)"/>
+      <w:lvlJc w:val="left"/>
+      <w:pPr>
+        <w:ind w:left="840" w:hanging="420"/>
+      </w:pPr>
+    </w:lvl>
+    <w:lvl w:ilvl="2" w:tplc="0409001B" w:tentative="1">
+      <w:start w:val="1"/>
+      <w:numFmt w:val="lowerRoman"/>
+      <w:lvlText w:val="%3."/>
+      <w:lvlJc w:val="right"/>
+      <w:pPr>
+        <w:ind w:left="1260" w:hanging="420"/>
+      </w:pPr>
+    </w:lvl>
+    <w:lvl w:ilvl="3" w:tplc="0409000F" w:tentative="1">
+      <w:start w:val="1"/>
+      <w:numFmt w:val="decimal"/>
+      <w:lvlText w:val="%4."/>
+      <w:lvlJc w:val="left"/>
+      <w:pPr>
+        <w:ind w:left="1680" w:hanging="420"/>
+      </w:pPr>
+    </w:lvl>
+    <w:lvl w:ilvl="4" w:tplc="04090019" w:tentative="1">
+      <w:start w:val="1"/>
+      <w:numFmt w:val="lowerLetter"/>
+      <w:lvlText w:val="%5)"/>
+      <w:lvlJc w:val="left"/>
+      <w:pPr>
+        <w:ind w:left="2100" w:hanging="420"/>
+      </w:pPr>
+    </w:lvl>
+    <w:lvl w:ilvl="5" w:tplc="0409001B" w:tentative="1">
+      <w:start w:val="1"/>
+      <w:numFmt w:val="lowerRoman"/>
+      <w:lvlText w:val="%6."/>
+      <w:lvlJc w:val="right"/>
+      <w:pPr>
+        <w:ind w:left="2520" w:hanging="420"/>
+      </w:pPr>
+    </w:lvl>
+    <w:lvl w:ilvl="6" w:tplc="0409000F" w:tentative="1">
+      <w:start w:val="1"/>
+      <w:numFmt w:val="decimal"/>
+      <w:lvlText w:val="%7."/>
+      <w:lvlJc w:val="left"/>
+      <w:pPr>
+        <w:ind w:left="2940" w:hanging="420"/>
+      </w:pPr>
+    </w:lvl>
+    <w:lvl w:ilvl="7" w:tplc="04090019" w:tentative="1">
+      <w:start w:val="1"/>
+      <w:numFmt w:val="lowerLetter"/>
+      <w:lvlText w:val="%8)"/>
+      <w:lvlJc w:val="left"/>
+      <w:pPr>
+        <w:ind w:left="3360" w:hanging="420"/>
+      </w:pPr>
+    </w:lvl>
+    <w:lvl w:ilvl="8" w:tplc="0409001B" w:tentative="1">
+      <w:start w:val="1"/>
+      <w:numFmt w:val="lowerRoman"/>
+      <w:lvlText w:val="%9."/>
+      <w:lvlJc w:val="right"/>
+      <w:pPr>
+        <w:ind w:left="3780" w:hanging="420"/>
+      </w:pPr>
+    </w:lvl>
+  </w:abstractNum>
+  <w:num w:numId="1">
+    <w:abstractNumId w:val="0"/>
+  </w:num>
+</w:numbering>
+</file>
+
 <file path=word/styles.xml><?xml version="1.0" encoding="utf-8"?>
-<w:styles xmlns:mc="http://schemas.openxmlformats.org/markup-compatibility/2006" xmlns:r="http://schemas.openxmlformats.org/officeDocument/2006/relationships" xmlns:w="http://schemas.openxmlformats.org/wordprocessingml/2006/main" xmlns:w14="http://schemas.microsoft.com/office/word/2010/wordml" xmlns:w15="http://schemas.microsoft.com/office/word/2012/wordml" xmlns:w16se="http://schemas.microsoft.com/office/word/2015/wordml/symex" mc:Ignorable="w14 w15 w16se">
+<w:styles xmlns:mc="http://schemas.openxmlformats.org/markup-compatibility/2006" xmlns:r="http://schemas.openxmlformats.org/officeDocument/2006/relationships" xmlns:w="http://schemas.openxmlformats.org/wordprocessingml/2006/main" xmlns:w14="http://schemas.microsoft.com/office/word/2010/wordml" xmlns:w15="http://schemas.microsoft.com/office/word/2012/wordml" mc:Ignorable="w14 w15">
   <w:docDefaults>
     <w:rPrDefault>
       <w:rPr>
@@ -12200,7 +12044,7 @@
   <w:style w:type="paragraph" w:styleId="a3">
     <w:name w:val="header"/>
     <w:basedOn w:val="a"/>
-    <w:link w:val="a4"/>
+    <w:link w:val="Char"/>
     <w:uiPriority w:val="99"/>
     <w:unhideWhenUsed/>
     <w:rsid w:val="004B11D7"/>
@@ -12220,8 +12064,8 @@
       <w:szCs w:val="18"/>
     </w:rPr>
   </w:style>
-  <w:style w:type="character" w:customStyle="1" w:styleId="a4">
-    <w:name w:val="页眉 字符"/>
+  <w:style w:type="character" w:customStyle="1" w:styleId="Char">
+    <w:name w:val="页眉 Char"/>
     <w:basedOn w:val="a0"/>
     <w:link w:val="a3"/>
     <w:uiPriority w:val="99"/>
@@ -12231,10 +12075,10 @@
       <w:szCs w:val="18"/>
     </w:rPr>
   </w:style>
-  <w:style w:type="paragraph" w:styleId="a5">
+  <w:style w:type="paragraph" w:styleId="a4">
     <w:name w:val="footer"/>
     <w:basedOn w:val="a"/>
-    <w:link w:val="a6"/>
+    <w:link w:val="Char0"/>
     <w:uiPriority w:val="99"/>
     <w:unhideWhenUsed/>
     <w:rsid w:val="004B11D7"/>
@@ -12251,10 +12095,10 @@
       <w:szCs w:val="18"/>
     </w:rPr>
   </w:style>
-  <w:style w:type="character" w:customStyle="1" w:styleId="a6">
-    <w:name w:val="页脚 字符"/>
+  <w:style w:type="character" w:customStyle="1" w:styleId="Char0">
+    <w:name w:val="页脚 Char"/>
     <w:basedOn w:val="a0"/>
-    <w:link w:val="a5"/>
+    <w:link w:val="a4"/>
     <w:uiPriority w:val="99"/>
     <w:rsid w:val="004B11D7"/>
     <w:rPr>
@@ -12262,7 +12106,7 @@
       <w:szCs w:val="18"/>
     </w:rPr>
   </w:style>
-  <w:style w:type="table" w:styleId="a7">
+  <w:style w:type="table" w:styleId="a5">
     <w:name w:val="Table Grid"/>
     <w:basedOn w:val="a1"/>
     <w:uiPriority w:val="39"/>
@@ -12277,6 +12121,16 @@
         <w:insideV w:val="single" w:sz="4" w:space="0" w:color="auto"/>
       </w:tblBorders>
     </w:tblPr>
+  </w:style>
+  <w:style w:type="paragraph" w:styleId="a6">
+    <w:name w:val="List Paragraph"/>
+    <w:basedOn w:val="a"/>
+    <w:uiPriority w:val="34"/>
+    <w:qFormat/>
+    <w:rsid w:val="00883991"/>
+    <w:pPr>
+      <w:ind w:firstLineChars="200" w:firstLine="420"/>
+    </w:pPr>
   </w:style>
 </w:styles>
 </file>

</xml_diff>

<commit_message>
Add html to chat.
</commit_message>
<xml_diff>
--- a/models/表结构.docx
+++ b/models/表结构.docx
@@ -1,6 +1,6 @@
 
 <file path=word/document.xml><?xml version="1.0" encoding="utf-8"?>
-<w:document xmlns:wpc="http://schemas.microsoft.com/office/word/2010/wordprocessingCanvas" xmlns:cx="http://schemas.microsoft.com/office/drawing/2014/chartex" xmlns:mc="http://schemas.openxmlformats.org/markup-compatibility/2006" xmlns:o="urn:schemas-microsoft-com:office:office" xmlns:r="http://schemas.openxmlformats.org/officeDocument/2006/relationships" xmlns:m="http://schemas.openxmlformats.org/officeDocument/2006/math" xmlns:v="urn:schemas-microsoft-com:vml" xmlns:wp14="http://schemas.microsoft.com/office/word/2010/wordprocessingDrawing" xmlns:wp="http://schemas.openxmlformats.org/drawingml/2006/wordprocessingDrawing" xmlns:w10="urn:schemas-microsoft-com:office:word" xmlns:w="http://schemas.openxmlformats.org/wordprocessingml/2006/main" xmlns:w14="http://schemas.microsoft.com/office/word/2010/wordml" xmlns:w15="http://schemas.microsoft.com/office/word/2012/wordml" xmlns:w16se="http://schemas.microsoft.com/office/word/2015/wordml/symex" xmlns:wpg="http://schemas.microsoft.com/office/word/2010/wordprocessingGroup" xmlns:wpi="http://schemas.microsoft.com/office/word/2010/wordprocessingInk" xmlns:wne="http://schemas.microsoft.com/office/word/2006/wordml" xmlns:wps="http://schemas.microsoft.com/office/word/2010/wordprocessingShape" mc:Ignorable="w14 w15 w16se wp14">
+<w:document xmlns:wpc="http://schemas.microsoft.com/office/word/2010/wordprocessingCanvas" xmlns:mc="http://schemas.openxmlformats.org/markup-compatibility/2006" xmlns:o="urn:schemas-microsoft-com:office:office" xmlns:r="http://schemas.openxmlformats.org/officeDocument/2006/relationships" xmlns:m="http://schemas.openxmlformats.org/officeDocument/2006/math" xmlns:v="urn:schemas-microsoft-com:vml" xmlns:wp14="http://schemas.microsoft.com/office/word/2010/wordprocessingDrawing" xmlns:wp="http://schemas.openxmlformats.org/drawingml/2006/wordprocessingDrawing" xmlns:w10="urn:schemas-microsoft-com:office:word" xmlns:w="http://schemas.openxmlformats.org/wordprocessingml/2006/main" xmlns:w14="http://schemas.microsoft.com/office/word/2010/wordml" xmlns:w15="http://schemas.microsoft.com/office/word/2012/wordml" xmlns:wpg="http://schemas.microsoft.com/office/word/2010/wordprocessingGroup" xmlns:wpi="http://schemas.microsoft.com/office/word/2010/wordprocessingInk" xmlns:wne="http://schemas.microsoft.com/office/word/2006/wordml" xmlns:wps="http://schemas.microsoft.com/office/word/2010/wordprocessingShape" mc:Ignorable="w14 w15 wp14">
   <w:body>
     <w:p>
       <w:pPr>
@@ -18,7 +18,7 @@
     </w:p>
     <w:tbl>
       <w:tblPr>
-        <w:tblStyle w:val="a7"/>
+        <w:tblStyle w:val="a5"/>
         <w:tblW w:w="0" w:type="auto"/>
         <w:tblLook w:val="04A0" w:firstRow="1" w:lastRow="0" w:firstColumn="1" w:lastColumn="0" w:noHBand="0" w:noVBand="1"/>
       </w:tblPr>
@@ -820,7 +820,7 @@
     </w:p>
     <w:tbl>
       <w:tblPr>
-        <w:tblStyle w:val="a7"/>
+        <w:tblStyle w:val="a5"/>
         <w:tblW w:w="0" w:type="auto"/>
         <w:tblLook w:val="04A0" w:firstRow="1" w:lastRow="0" w:firstColumn="1" w:lastColumn="0" w:noHBand="0" w:noVBand="1"/>
       </w:tblPr>
@@ -1836,8 +1836,6 @@
       <w:pPr>
         <w:pStyle w:val="1"/>
       </w:pPr>
-      <w:bookmarkStart w:id="0" w:name="_GoBack"/>
-      <w:bookmarkEnd w:id="0"/>
       <w:r>
         <w:lastRenderedPageBreak/>
         <w:t>course</w:t>
@@ -1851,7 +1849,7 @@
     </w:p>
     <w:tbl>
       <w:tblPr>
-        <w:tblStyle w:val="a7"/>
+        <w:tblStyle w:val="a5"/>
         <w:tblW w:w="0" w:type="auto"/>
         <w:tblLook w:val="04A0" w:firstRow="1" w:lastRow="0" w:firstColumn="1" w:lastColumn="0" w:noHBand="0" w:noVBand="1"/>
       </w:tblPr>
@@ -2095,13 +2093,13 @@
             <w:tcW w:w="1677" w:type="dxa"/>
           </w:tcPr>
           <w:p>
-            <w:bookmarkStart w:id="1" w:name="OLE_LINK1"/>
-            <w:bookmarkStart w:id="2" w:name="OLE_LINK2"/>
+            <w:bookmarkStart w:id="0" w:name="OLE_LINK1"/>
+            <w:bookmarkStart w:id="1" w:name="OLE_LINK2"/>
             <w:r>
               <w:t>status</w:t>
             </w:r>
+            <w:bookmarkEnd w:id="0"/>
             <w:bookmarkEnd w:id="1"/>
-            <w:bookmarkEnd w:id="2"/>
           </w:p>
         </w:tc>
         <w:tc>
@@ -2832,7 +2830,7 @@
     </w:p>
     <w:tbl>
       <w:tblPr>
-        <w:tblStyle w:val="a7"/>
+        <w:tblStyle w:val="a5"/>
         <w:tblpPr w:leftFromText="180" w:rightFromText="180" w:vertAnchor="text" w:tblpY="106"/>
         <w:tblW w:w="0" w:type="auto"/>
         <w:tblLook w:val="04A0" w:firstRow="1" w:lastRow="0" w:firstColumn="1" w:lastColumn="0" w:noHBand="0" w:noVBand="1"/>
@@ -3718,7 +3716,7 @@
           </w:tcPr>
           <w:p>
             <w:pPr>
-              <w:pStyle w:val="a8"/>
+              <w:pStyle w:val="a6"/>
               <w:numPr>
                 <w:ilvl w:val="0"/>
                 <w:numId w:val="2"/>
@@ -3734,7 +3732,7 @@
           </w:p>
           <w:p>
             <w:pPr>
-              <w:pStyle w:val="a8"/>
+              <w:pStyle w:val="a6"/>
               <w:numPr>
                 <w:ilvl w:val="0"/>
                 <w:numId w:val="2"/>
@@ -3796,7 +3794,7 @@
     </w:p>
     <w:tbl>
       <w:tblPr>
-        <w:tblStyle w:val="a7"/>
+        <w:tblStyle w:val="a5"/>
         <w:tblpPr w:leftFromText="180" w:rightFromText="180" w:vertAnchor="text" w:tblpY="106"/>
         <w:tblW w:w="0" w:type="auto"/>
         <w:tblLook w:val="04A0" w:firstRow="1" w:lastRow="0" w:firstColumn="1" w:lastColumn="0" w:noHBand="0" w:noVBand="1"/>
@@ -4546,7 +4544,7 @@
     </w:p>
     <w:tbl>
       <w:tblPr>
-        <w:tblStyle w:val="a7"/>
+        <w:tblStyle w:val="a5"/>
         <w:tblW w:w="0" w:type="auto"/>
         <w:tblLook w:val="04A0" w:firstRow="1" w:lastRow="0" w:firstColumn="1" w:lastColumn="0" w:noHBand="0" w:noVBand="1"/>
       </w:tblPr>
@@ -5343,7 +5341,7 @@
           </w:tcPr>
           <w:p>
             <w:pPr>
-              <w:pStyle w:val="a8"/>
+              <w:pStyle w:val="a6"/>
               <w:numPr>
                 <w:ilvl w:val="0"/>
                 <w:numId w:val="1"/>
@@ -5368,7 +5366,7 @@
           </w:p>
           <w:p>
             <w:pPr>
-              <w:pStyle w:val="a8"/>
+              <w:pStyle w:val="a6"/>
               <w:numPr>
                 <w:ilvl w:val="0"/>
                 <w:numId w:val="1"/>
@@ -5399,7 +5397,11 @@
     </w:tbl>
     <w:p/>
     <w:p>
+      <w:pPr>
+        <w:pStyle w:val="1"/>
+      </w:pPr>
       <w:r>
+        <w:lastRenderedPageBreak/>
         <w:t>chat</w:t>
       </w:r>
       <w:r>
@@ -5411,7 +5413,7 @@
     </w:p>
     <w:tbl>
       <w:tblPr>
-        <w:tblStyle w:val="a7"/>
+        <w:tblStyle w:val="a5"/>
         <w:tblW w:w="0" w:type="auto"/>
         <w:tblLook w:val="04A0" w:firstRow="1" w:lastRow="0" w:firstColumn="1" w:lastColumn="0" w:noHBand="0" w:noVBand="1"/>
       </w:tblPr>
@@ -5720,7 +5722,6 @@
           </w:tcPr>
           <w:p>
             <w:r>
-              <w:lastRenderedPageBreak/>
               <w:t>title</w:t>
             </w:r>
           </w:p>
@@ -5837,6 +5838,89 @@
           </w:tcPr>
           <w:p>
             <w:r>
+              <w:t>话题内容</w:t>
+            </w:r>
+          </w:p>
+        </w:tc>
+      </w:tr>
+      <w:tr>
+        <w:tc>
+          <w:tcPr>
+            <w:tcW w:w="1382" w:type="dxa"/>
+          </w:tcPr>
+          <w:p>
+            <w:r>
+              <w:rPr>
+                <w:rFonts w:hint="eastAsia"/>
+              </w:rPr>
+              <w:t>html</w:t>
+            </w:r>
+          </w:p>
+        </w:tc>
+        <w:tc>
+          <w:tcPr>
+            <w:tcW w:w="1382" w:type="dxa"/>
+          </w:tcPr>
+          <w:p>
+            <w:r>
+              <w:rPr>
+                <w:rFonts w:hint="eastAsia"/>
+              </w:rPr>
+              <w:t>text</w:t>
+            </w:r>
+          </w:p>
+        </w:tc>
+        <w:tc>
+          <w:tcPr>
+            <w:tcW w:w="1383" w:type="dxa"/>
+          </w:tcPr>
+          <w:p>
+            <w:pPr>
+              <w:rPr>
+                <w:rFonts w:hint="eastAsia"/>
+              </w:rPr>
+            </w:pPr>
+            <w:r>
+              <w:rPr>
+                <w:rFonts w:hint="eastAsia"/>
+              </w:rPr>
+              <w:t>0</w:t>
+            </w:r>
+          </w:p>
+        </w:tc>
+        <w:tc>
+          <w:tcPr>
+            <w:tcW w:w="1383" w:type="dxa"/>
+          </w:tcPr>
+          <w:p>
+            <w:pPr>
+              <w:rPr>
+                <w:rFonts w:hint="eastAsia"/>
+              </w:rPr>
+            </w:pPr>
+            <w:r>
+              <w:rPr>
+                <w:rFonts w:hint="eastAsia"/>
+              </w:rPr>
+              <w:t>N</w:t>
+            </w:r>
+          </w:p>
+        </w:tc>
+        <w:tc>
+          <w:tcPr>
+            <w:tcW w:w="1383" w:type="dxa"/>
+          </w:tcPr>
+          <w:p/>
+        </w:tc>
+        <w:tc>
+          <w:tcPr>
+            <w:tcW w:w="1383" w:type="dxa"/>
+          </w:tcPr>
+          <w:p>
+            <w:r>
+              <w:rPr>
+                <w:rFonts w:hint="eastAsia"/>
+              </w:rPr>
               <w:t>话题内容</w:t>
             </w:r>
           </w:p>
@@ -6256,6 +6340,23 @@
             <w:r>
               <w:t>图片，最多9张</w:t>
             </w:r>
+            <w:r>
+              <w:rPr>
+                <w:rFonts w:hint="eastAsia"/>
+              </w:rPr>
+              <w:t>，</w:t>
+            </w:r>
+            <w:r>
+              <w:t>content</w:t>
+            </w:r>
+            <w:r>
+              <w:rPr>
+                <w:rFonts w:hint="eastAsia"/>
+              </w:rPr>
+              <w:t>是纯文本，html是文本网页格式</w:t>
+            </w:r>
+            <w:bookmarkStart w:id="2" w:name="_GoBack"/>
+            <w:bookmarkEnd w:id="2"/>
           </w:p>
         </w:tc>
       </w:tr>
@@ -6277,7 +6378,7 @@
     </w:p>
     <w:tbl>
       <w:tblPr>
-        <w:tblStyle w:val="a7"/>
+        <w:tblStyle w:val="a5"/>
         <w:tblpPr w:leftFromText="180" w:rightFromText="180" w:vertAnchor="text" w:tblpY="106"/>
         <w:tblW w:w="0" w:type="auto"/>
         <w:tblLook w:val="04A0" w:firstRow="1" w:lastRow="0" w:firstColumn="1" w:lastColumn="0" w:noHBand="0" w:noVBand="1"/>
@@ -6854,7 +6955,7 @@
     </w:p>
     <w:tbl>
       <w:tblPr>
-        <w:tblStyle w:val="a7"/>
+        <w:tblStyle w:val="a5"/>
         <w:tblpPr w:leftFromText="180" w:rightFromText="180" w:vertAnchor="text" w:tblpY="106"/>
         <w:tblW w:w="0" w:type="auto"/>
         <w:tblLook w:val="04A0" w:firstRow="1" w:lastRow="0" w:firstColumn="1" w:lastColumn="0" w:noHBand="0" w:noVBand="1"/>
@@ -7231,7 +7332,11 @@
               <w:t>课程：</w:t>
             </w:r>
             <w:r>
-              <w:t>course；话题：chat；评论：comment</w:t>
+              <w:t>course；话</w:t>
+            </w:r>
+            <w:r>
+              <w:lastRenderedPageBreak/>
+              <w:t>题：chat；评论：comment</w:t>
             </w:r>
           </w:p>
         </w:tc>
@@ -7243,6 +7348,7 @@
           </w:tcPr>
           <w:p>
             <w:r>
+              <w:lastRenderedPageBreak/>
               <w:t>target_id</w:t>
             </w:r>
           </w:p>
@@ -7420,7 +7526,6 @@
         <w:pStyle w:val="1"/>
       </w:pPr>
       <w:r>
-        <w:lastRenderedPageBreak/>
         <w:t>following</w:t>
       </w:r>
       <w:r>
@@ -7432,7 +7537,7 @@
     </w:p>
     <w:tbl>
       <w:tblPr>
-        <w:tblStyle w:val="a7"/>
+        <w:tblStyle w:val="a5"/>
         <w:tblpPr w:leftFromText="180" w:rightFromText="180" w:vertAnchor="text" w:tblpY="106"/>
         <w:tblW w:w="0" w:type="auto"/>
         <w:tblLook w:val="04A0" w:firstRow="1" w:lastRow="0" w:firstColumn="1" w:lastColumn="0" w:noHBand="0" w:noVBand="1"/>
@@ -7929,7 +8034,7 @@
     </w:p>
     <w:tbl>
       <w:tblPr>
-        <w:tblStyle w:val="a7"/>
+        <w:tblStyle w:val="a5"/>
         <w:tblpPr w:leftFromText="180" w:rightFromText="180" w:vertAnchor="text" w:tblpY="106"/>
         <w:tblW w:w="0" w:type="auto"/>
         <w:tblLook w:val="04A0" w:firstRow="1" w:lastRow="0" w:firstColumn="1" w:lastColumn="0" w:noHBand="0" w:noVBand="1"/>
@@ -8564,7 +8669,7 @@
     </w:p>
     <w:tbl>
       <w:tblPr>
-        <w:tblStyle w:val="a7"/>
+        <w:tblStyle w:val="a5"/>
         <w:tblpPr w:leftFromText="180" w:rightFromText="180" w:vertAnchor="text" w:tblpY="106"/>
         <w:tblW w:w="0" w:type="auto"/>
         <w:tblLook w:val="04A0" w:firstRow="1" w:lastRow="0" w:firstColumn="1" w:lastColumn="0" w:noHBand="0" w:noVBand="1"/>
@@ -8743,6 +8848,7 @@
           </w:tcPr>
           <w:p>
             <w:r>
+              <w:lastRenderedPageBreak/>
               <w:t>id</w:t>
             </w:r>
           </w:p>
@@ -9002,23 +9108,18 @@
               <w:t>消息类型。课程：</w:t>
             </w:r>
             <w:r>
-              <w:t>course；话题：chat；</w:t>
-            </w:r>
-            <w:r>
-              <w:lastRenderedPageBreak/>
-              <w:t>评论：comment；系统：system；用户：user</w:t>
-            </w:r>
-          </w:p>
-        </w:tc>
-      </w:tr>
-      <w:tr>
-        <w:tc>
-          <w:tcPr>
-            <w:tcW w:w="1382" w:type="dxa"/>
-          </w:tcPr>
-          <w:p>
-            <w:r>
-              <w:lastRenderedPageBreak/>
+              <w:t>course；话题：chat；评论：comment；系统：system；用户：user</w:t>
+            </w:r>
+          </w:p>
+        </w:tc>
+      </w:tr>
+      <w:tr>
+        <w:tc>
+          <w:tcPr>
+            <w:tcW w:w="1382" w:type="dxa"/>
+          </w:tcPr>
+          <w:p>
+            <w:r>
               <w:t>to_user_id</w:t>
             </w:r>
           </w:p>
@@ -9411,7 +9512,7 @@
     </w:p>
     <w:tbl>
       <w:tblPr>
-        <w:tblStyle w:val="a7"/>
+        <w:tblStyle w:val="a5"/>
         <w:tblpPr w:leftFromText="180" w:rightFromText="180" w:vertAnchor="text" w:tblpY="106"/>
         <w:tblW w:w="0" w:type="auto"/>
         <w:tblLook w:val="04A0" w:firstRow="1" w:lastRow="0" w:firstColumn="1" w:lastColumn="0" w:noHBand="0" w:noVBand="1"/>
@@ -9788,7 +9889,11 @@
               <w:t>课程：</w:t>
             </w:r>
             <w:r>
-              <w:t>course；话题：chat；文档：document</w:t>
+              <w:t>course；话题：chat；文档：</w:t>
+            </w:r>
+            <w:r>
+              <w:lastRenderedPageBreak/>
+              <w:t>document</w:t>
             </w:r>
           </w:p>
         </w:tc>
@@ -9800,6 +9905,7 @@
           </w:tcPr>
           <w:p>
             <w:r>
+              <w:lastRenderedPageBreak/>
               <w:t>target_id</w:t>
             </w:r>
           </w:p>
@@ -9977,7 +10083,6 @@
         <w:pStyle w:val="1"/>
       </w:pPr>
       <w:r>
-        <w:lastRenderedPageBreak/>
         <w:t>learn_record</w:t>
       </w:r>
       <w:r>
@@ -9989,7 +10094,7 @@
     </w:p>
     <w:tbl>
       <w:tblPr>
-        <w:tblStyle w:val="a7"/>
+        <w:tblStyle w:val="a5"/>
         <w:tblpPr w:leftFromText="180" w:rightFromText="180" w:vertAnchor="text" w:tblpY="106"/>
         <w:tblW w:w="0" w:type="auto"/>
         <w:tblLook w:val="04A0" w:firstRow="1" w:lastRow="0" w:firstColumn="1" w:lastColumn="0" w:noHBand="0" w:noVBand="1"/>
@@ -10694,7 +10799,7 @@
     </w:p>
     <w:tbl>
       <w:tblPr>
-        <w:tblStyle w:val="a7"/>
+        <w:tblStyle w:val="a5"/>
         <w:tblW w:w="0" w:type="auto"/>
         <w:tblLook w:val="04A0" w:firstRow="1" w:lastRow="0" w:firstColumn="1" w:lastColumn="0" w:noHBand="0" w:noVBand="1"/>
       </w:tblPr>
@@ -11245,7 +11350,7 @@
     </w:p>
     <w:tbl>
       <w:tblPr>
-        <w:tblStyle w:val="a7"/>
+        <w:tblStyle w:val="a5"/>
         <w:tblpPr w:leftFromText="180" w:rightFromText="180" w:vertAnchor="text" w:tblpY="106"/>
         <w:tblW w:w="0" w:type="auto"/>
         <w:tblLook w:val="04A0" w:firstRow="1" w:lastRow="0" w:firstColumn="1" w:lastColumn="0" w:noHBand="0" w:noVBand="1"/>
@@ -11327,6 +11432,7 @@
               <w:rPr>
                 <w:rFonts w:hint="eastAsia"/>
               </w:rPr>
+              <w:lastRenderedPageBreak/>
               <w:t>字段名</w:t>
             </w:r>
           </w:p>
@@ -11755,11 +11861,7 @@
           </w:tcPr>
           <w:p>
             <w:r>
-              <w:t>JSON.toStringify()</w:t>
-            </w:r>
-            <w:r>
-              <w:lastRenderedPageBreak/>
-              <w:t>后的结果，整个小节的答题数据，结构 { index: 1, answer: A,B }</w:t>
+              <w:t>JSON.toStringify()后的结果，整个小节的答题数据，结构 { index: 1, answer: A,B }</w:t>
             </w:r>
           </w:p>
         </w:tc>
@@ -11771,7 +11873,6 @@
           </w:tcPr>
           <w:p>
             <w:r>
-              <w:lastRenderedPageBreak/>
               <w:t>total</w:t>
             </w:r>
           </w:p>
@@ -11869,7 +11970,7 @@
 </file>
 
 <file path=word/endnotes.xml><?xml version="1.0" encoding="utf-8"?>
-<w:endnotes xmlns:wpc="http://schemas.microsoft.com/office/word/2010/wordprocessingCanvas" xmlns:cx="http://schemas.microsoft.com/office/drawing/2014/chartex" xmlns:mc="http://schemas.openxmlformats.org/markup-compatibility/2006" xmlns:o="urn:schemas-microsoft-com:office:office" xmlns:r="http://schemas.openxmlformats.org/officeDocument/2006/relationships" xmlns:m="http://schemas.openxmlformats.org/officeDocument/2006/math" xmlns:v="urn:schemas-microsoft-com:vml" xmlns:wp14="http://schemas.microsoft.com/office/word/2010/wordprocessingDrawing" xmlns:wp="http://schemas.openxmlformats.org/drawingml/2006/wordprocessingDrawing" xmlns:w10="urn:schemas-microsoft-com:office:word" xmlns:w="http://schemas.openxmlformats.org/wordprocessingml/2006/main" xmlns:w14="http://schemas.microsoft.com/office/word/2010/wordml" xmlns:w15="http://schemas.microsoft.com/office/word/2012/wordml" xmlns:w16se="http://schemas.microsoft.com/office/word/2015/wordml/symex" xmlns:wpg="http://schemas.microsoft.com/office/word/2010/wordprocessingGroup" xmlns:wpi="http://schemas.microsoft.com/office/word/2010/wordprocessingInk" xmlns:wne="http://schemas.microsoft.com/office/word/2006/wordml" xmlns:wps="http://schemas.microsoft.com/office/word/2010/wordprocessingShape" mc:Ignorable="w14 w15 w16se wp14">
+<w:endnotes xmlns:wpc="http://schemas.microsoft.com/office/word/2010/wordprocessingCanvas" xmlns:mc="http://schemas.openxmlformats.org/markup-compatibility/2006" xmlns:o="urn:schemas-microsoft-com:office:office" xmlns:r="http://schemas.openxmlformats.org/officeDocument/2006/relationships" xmlns:m="http://schemas.openxmlformats.org/officeDocument/2006/math" xmlns:v="urn:schemas-microsoft-com:vml" xmlns:wp14="http://schemas.microsoft.com/office/word/2010/wordprocessingDrawing" xmlns:wp="http://schemas.openxmlformats.org/drawingml/2006/wordprocessingDrawing" xmlns:w10="urn:schemas-microsoft-com:office:word" xmlns:w="http://schemas.openxmlformats.org/wordprocessingml/2006/main" xmlns:w14="http://schemas.microsoft.com/office/word/2010/wordml" xmlns:w15="http://schemas.microsoft.com/office/word/2012/wordml" xmlns:wpg="http://schemas.microsoft.com/office/word/2010/wordprocessingGroup" xmlns:wpi="http://schemas.microsoft.com/office/word/2010/wordprocessingInk" xmlns:wne="http://schemas.microsoft.com/office/word/2006/wordml" xmlns:wps="http://schemas.microsoft.com/office/word/2010/wordprocessingShape" mc:Ignorable="w14 w15 wp14">
   <w:endnote w:type="separator" w:id="-1">
     <w:p>
       <w:r>
@@ -11888,7 +11989,7 @@
 </file>
 
 <file path=word/footnotes.xml><?xml version="1.0" encoding="utf-8"?>
-<w:footnotes xmlns:wpc="http://schemas.microsoft.com/office/word/2010/wordprocessingCanvas" xmlns:cx="http://schemas.microsoft.com/office/drawing/2014/chartex" xmlns:mc="http://schemas.openxmlformats.org/markup-compatibility/2006" xmlns:o="urn:schemas-microsoft-com:office:office" xmlns:r="http://schemas.openxmlformats.org/officeDocument/2006/relationships" xmlns:m="http://schemas.openxmlformats.org/officeDocument/2006/math" xmlns:v="urn:schemas-microsoft-com:vml" xmlns:wp14="http://schemas.microsoft.com/office/word/2010/wordprocessingDrawing" xmlns:wp="http://schemas.openxmlformats.org/drawingml/2006/wordprocessingDrawing" xmlns:w10="urn:schemas-microsoft-com:office:word" xmlns:w="http://schemas.openxmlformats.org/wordprocessingml/2006/main" xmlns:w14="http://schemas.microsoft.com/office/word/2010/wordml" xmlns:w15="http://schemas.microsoft.com/office/word/2012/wordml" xmlns:w16se="http://schemas.microsoft.com/office/word/2015/wordml/symex" xmlns:wpg="http://schemas.microsoft.com/office/word/2010/wordprocessingGroup" xmlns:wpi="http://schemas.microsoft.com/office/word/2010/wordprocessingInk" xmlns:wne="http://schemas.microsoft.com/office/word/2006/wordml" xmlns:wps="http://schemas.microsoft.com/office/word/2010/wordprocessingShape" mc:Ignorable="w14 w15 w16se wp14">
+<w:footnotes xmlns:wpc="http://schemas.microsoft.com/office/word/2010/wordprocessingCanvas" xmlns:mc="http://schemas.openxmlformats.org/markup-compatibility/2006" xmlns:o="urn:schemas-microsoft-com:office:office" xmlns:r="http://schemas.openxmlformats.org/officeDocument/2006/relationships" xmlns:m="http://schemas.openxmlformats.org/officeDocument/2006/math" xmlns:v="urn:schemas-microsoft-com:vml" xmlns:wp14="http://schemas.microsoft.com/office/word/2010/wordprocessingDrawing" xmlns:wp="http://schemas.openxmlformats.org/drawingml/2006/wordprocessingDrawing" xmlns:w10="urn:schemas-microsoft-com:office:word" xmlns:w="http://schemas.openxmlformats.org/wordprocessingml/2006/main" xmlns:w14="http://schemas.microsoft.com/office/word/2010/wordml" xmlns:w15="http://schemas.microsoft.com/office/word/2012/wordml" xmlns:wpg="http://schemas.microsoft.com/office/word/2010/wordprocessingGroup" xmlns:wpi="http://schemas.microsoft.com/office/word/2010/wordprocessingInk" xmlns:wne="http://schemas.microsoft.com/office/word/2006/wordml" xmlns:wps="http://schemas.microsoft.com/office/word/2010/wordprocessingShape" mc:Ignorable="w14 w15 wp14">
   <w:footnote w:type="separator" w:id="-1">
     <w:p>
       <w:r>
@@ -11907,7 +12008,7 @@
 </file>
 
 <file path=word/numbering.xml><?xml version="1.0" encoding="utf-8"?>
-<w:numbering xmlns:wpc="http://schemas.microsoft.com/office/word/2010/wordprocessingCanvas" xmlns:cx="http://schemas.microsoft.com/office/drawing/2014/chartex" xmlns:mc="http://schemas.openxmlformats.org/markup-compatibility/2006" xmlns:o="urn:schemas-microsoft-com:office:office" xmlns:r="http://schemas.openxmlformats.org/officeDocument/2006/relationships" xmlns:m="http://schemas.openxmlformats.org/officeDocument/2006/math" xmlns:v="urn:schemas-microsoft-com:vml" xmlns:wp14="http://schemas.microsoft.com/office/word/2010/wordprocessingDrawing" xmlns:wp="http://schemas.openxmlformats.org/drawingml/2006/wordprocessingDrawing" xmlns:w10="urn:schemas-microsoft-com:office:word" xmlns:w="http://schemas.openxmlformats.org/wordprocessingml/2006/main" xmlns:w14="http://schemas.microsoft.com/office/word/2010/wordml" xmlns:w15="http://schemas.microsoft.com/office/word/2012/wordml" xmlns:w16se="http://schemas.microsoft.com/office/word/2015/wordml/symex" xmlns:wpg="http://schemas.microsoft.com/office/word/2010/wordprocessingGroup" xmlns:wpi="http://schemas.microsoft.com/office/word/2010/wordprocessingInk" xmlns:wne="http://schemas.microsoft.com/office/word/2006/wordml" xmlns:wps="http://schemas.microsoft.com/office/word/2010/wordprocessingShape" mc:Ignorable="w14 w15 w16se wp14">
+<w:numbering xmlns:wpc="http://schemas.microsoft.com/office/word/2010/wordprocessingCanvas" xmlns:mc="http://schemas.openxmlformats.org/markup-compatibility/2006" xmlns:o="urn:schemas-microsoft-com:office:office" xmlns:r="http://schemas.openxmlformats.org/officeDocument/2006/relationships" xmlns:m="http://schemas.openxmlformats.org/officeDocument/2006/math" xmlns:v="urn:schemas-microsoft-com:vml" xmlns:wp14="http://schemas.microsoft.com/office/word/2010/wordprocessingDrawing" xmlns:wp="http://schemas.openxmlformats.org/drawingml/2006/wordprocessingDrawing" xmlns:w10="urn:schemas-microsoft-com:office:word" xmlns:w="http://schemas.openxmlformats.org/wordprocessingml/2006/main" xmlns:w14="http://schemas.microsoft.com/office/word/2010/wordml" xmlns:w15="http://schemas.microsoft.com/office/word/2012/wordml" xmlns:wpg="http://schemas.microsoft.com/office/word/2010/wordprocessingGroup" xmlns:wpi="http://schemas.microsoft.com/office/word/2010/wordprocessingInk" xmlns:wne="http://schemas.microsoft.com/office/word/2006/wordml" xmlns:wps="http://schemas.microsoft.com/office/word/2010/wordprocessingShape" mc:Ignorable="w14 w15 wp14">
   <w:abstractNum w:abstractNumId="0" w15:restartNumberingAfterBreak="0">
     <w:nsid w:val="2E095011"/>
     <w:multiLevelType w:val="hybridMultilevel"/>
@@ -12096,7 +12197,7 @@
 </file>
 
 <file path=word/styles.xml><?xml version="1.0" encoding="utf-8"?>
-<w:styles xmlns:mc="http://schemas.openxmlformats.org/markup-compatibility/2006" xmlns:r="http://schemas.openxmlformats.org/officeDocument/2006/relationships" xmlns:w="http://schemas.openxmlformats.org/wordprocessingml/2006/main" xmlns:w14="http://schemas.microsoft.com/office/word/2010/wordml" xmlns:w15="http://schemas.microsoft.com/office/word/2012/wordml" xmlns:w16se="http://schemas.microsoft.com/office/word/2015/wordml/symex" mc:Ignorable="w14 w15 w16se">
+<w:styles xmlns:mc="http://schemas.openxmlformats.org/markup-compatibility/2006" xmlns:r="http://schemas.openxmlformats.org/officeDocument/2006/relationships" xmlns:w="http://schemas.openxmlformats.org/wordprocessingml/2006/main" xmlns:w14="http://schemas.microsoft.com/office/word/2010/wordml" xmlns:w15="http://schemas.microsoft.com/office/word/2012/wordml" mc:Ignorable="w14 w15">
   <w:docDefaults>
     <w:rPrDefault>
       <w:rPr>
@@ -12495,7 +12596,7 @@
     <w:name w:val="heading 1"/>
     <w:basedOn w:val="a"/>
     <w:next w:val="a"/>
-    <w:link w:val="10"/>
+    <w:link w:val="1Char"/>
     <w:uiPriority w:val="9"/>
     <w:qFormat/>
     <w:rsid w:val="001A61F3"/>
@@ -12543,7 +12644,7 @@
   <w:style w:type="paragraph" w:styleId="a3">
     <w:name w:val="header"/>
     <w:basedOn w:val="a"/>
-    <w:link w:val="a4"/>
+    <w:link w:val="Char"/>
     <w:uiPriority w:val="99"/>
     <w:unhideWhenUsed/>
     <w:rsid w:val="004B11D7"/>
@@ -12563,8 +12664,8 @@
       <w:szCs w:val="18"/>
     </w:rPr>
   </w:style>
-  <w:style w:type="character" w:customStyle="1" w:styleId="a4">
-    <w:name w:val="页眉 字符"/>
+  <w:style w:type="character" w:customStyle="1" w:styleId="Char">
+    <w:name w:val="页眉 Char"/>
     <w:basedOn w:val="a0"/>
     <w:link w:val="a3"/>
     <w:uiPriority w:val="99"/>
@@ -12574,10 +12675,10 @@
       <w:szCs w:val="18"/>
     </w:rPr>
   </w:style>
-  <w:style w:type="paragraph" w:styleId="a5">
+  <w:style w:type="paragraph" w:styleId="a4">
     <w:name w:val="footer"/>
     <w:basedOn w:val="a"/>
-    <w:link w:val="a6"/>
+    <w:link w:val="Char0"/>
     <w:uiPriority w:val="99"/>
     <w:unhideWhenUsed/>
     <w:rsid w:val="004B11D7"/>
@@ -12594,10 +12695,10 @@
       <w:szCs w:val="18"/>
     </w:rPr>
   </w:style>
-  <w:style w:type="character" w:customStyle="1" w:styleId="a6">
-    <w:name w:val="页脚 字符"/>
+  <w:style w:type="character" w:customStyle="1" w:styleId="Char0">
+    <w:name w:val="页脚 Char"/>
     <w:basedOn w:val="a0"/>
-    <w:link w:val="a5"/>
+    <w:link w:val="a4"/>
     <w:uiPriority w:val="99"/>
     <w:rsid w:val="004B11D7"/>
     <w:rPr>
@@ -12605,7 +12706,7 @@
       <w:szCs w:val="18"/>
     </w:rPr>
   </w:style>
-  <w:style w:type="table" w:styleId="a7">
+  <w:style w:type="table" w:styleId="a5">
     <w:name w:val="Table Grid"/>
     <w:basedOn w:val="a1"/>
     <w:uiPriority w:val="39"/>
@@ -12621,7 +12722,7 @@
       </w:tblBorders>
     </w:tblPr>
   </w:style>
-  <w:style w:type="paragraph" w:styleId="a8">
+  <w:style w:type="paragraph" w:styleId="a6">
     <w:name w:val="List Paragraph"/>
     <w:basedOn w:val="a"/>
     <w:uiPriority w:val="34"/>
@@ -12631,8 +12732,8 @@
       <w:ind w:firstLineChars="200" w:firstLine="420"/>
     </w:pPr>
   </w:style>
-  <w:style w:type="character" w:customStyle="1" w:styleId="10">
-    <w:name w:val="标题 1 字符"/>
+  <w:style w:type="character" w:customStyle="1" w:styleId="1Char">
+    <w:name w:val="标题 1 Char"/>
     <w:basedOn w:val="a0"/>
     <w:link w:val="1"/>
     <w:uiPriority w:val="9"/>

</xml_diff>

<commit_message>
Update answer and question.
</commit_message>
<xml_diff>
--- a/models/表结构.docx
+++ b/models/表结构.docx
@@ -5875,11 +5875,6 @@
             <w:tcW w:w="1383" w:type="dxa"/>
           </w:tcPr>
           <w:p>
-            <w:pPr>
-              <w:rPr>
-                <w:rFonts w:hint="eastAsia"/>
-              </w:rPr>
-            </w:pPr>
             <w:r>
               <w:rPr>
                 <w:rFonts w:hint="eastAsia"/>
@@ -5893,11 +5888,6 @@
             <w:tcW w:w="1383" w:type="dxa"/>
           </w:tcPr>
           <w:p>
-            <w:pPr>
-              <w:rPr>
-                <w:rFonts w:hint="eastAsia"/>
-              </w:rPr>
-            </w:pPr>
             <w:r>
               <w:rPr>
                 <w:rFonts w:hint="eastAsia"/>
@@ -6355,8 +6345,6 @@
               </w:rPr>
               <w:t>是纯文本，html是文本网页格式</w:t>
             </w:r>
-            <w:bookmarkStart w:id="2" w:name="_GoBack"/>
-            <w:bookmarkEnd w:id="2"/>
           </w:p>
         </w:tc>
       </w:tr>
@@ -11211,45 +11199,110 @@
             <w:tcW w:w="1383" w:type="dxa"/>
           </w:tcPr>
           <w:p>
-            <w:bookmarkStart w:id="3" w:name="OLE_LINK5"/>
-            <w:bookmarkStart w:id="4" w:name="OLE_LINK6"/>
+            <w:bookmarkStart w:id="2" w:name="OLE_LINK5"/>
+            <w:bookmarkStart w:id="3" w:name="OLE_LINK6"/>
             <w:r>
               <w:rPr>
                 <w:rFonts w:hint="eastAsia"/>
               </w:rPr>
               <w:t>N</w:t>
             </w:r>
+            <w:bookmarkEnd w:id="2"/>
             <w:bookmarkEnd w:id="3"/>
+          </w:p>
+        </w:tc>
+        <w:tc>
+          <w:tcPr>
+            <w:tcW w:w="1383" w:type="dxa"/>
+          </w:tcPr>
+          <w:p/>
+        </w:tc>
+        <w:tc>
+          <w:tcPr>
+            <w:tcW w:w="1383" w:type="dxa"/>
+          </w:tcPr>
+          <w:p>
+            <w:r>
+              <w:t>JSON</w:t>
+            </w:r>
+            <w:r>
+              <w:rPr>
+                <w:rFonts w:hint="eastAsia"/>
+              </w:rPr>
+              <w:t>数组；</w:t>
+            </w:r>
+          </w:p>
+          <w:p>
+            <w:r>
+              <w:t>Question[];</w:t>
+            </w:r>
+          </w:p>
+          <w:p/>
+          <w:p>
+            <w:r>
+              <w:t>Question: {</w:t>
+            </w:r>
+          </w:p>
+          <w:p>
+            <w:r>
+              <w:t xml:space="preserve">    type: string,</w:t>
+            </w:r>
+          </w:p>
+          <w:p>
+            <w:r>
+              <w:t xml:space="preserve">    questions: [{</w:t>
+            </w:r>
+          </w:p>
+          <w:p>
+            <w:r>
+              <w:t xml:space="preserve">        type: string,</w:t>
+            </w:r>
+          </w:p>
+          <w:p>
+            <w:r>
+              <w:lastRenderedPageBreak/>
+              <w:t xml:space="preserve">        question: string,</w:t>
+            </w:r>
+          </w:p>
+          <w:p/>
+          <w:p>
+            <w:r>
+              <w:t xml:space="preserve">        answer: string[],</w:t>
+            </w:r>
+          </w:p>
+          <w:p/>
+          <w:p>
+            <w:r>
+              <w:t xml:space="preserve">        explains: string</w:t>
+            </w:r>
+          </w:p>
+          <w:p>
+            <w:r>
+              <w:t xml:space="preserve">    }],</w:t>
+            </w:r>
+          </w:p>
+          <w:p>
+            <w:r>
+              <w:t xml:space="preserve">    score: number</w:t>
+            </w:r>
+          </w:p>
+          <w:p>
+            <w:r>
+              <w:t>}</w:t>
+            </w:r>
+            <w:bookmarkStart w:id="4" w:name="_GoBack"/>
             <w:bookmarkEnd w:id="4"/>
           </w:p>
         </w:tc>
-        <w:tc>
-          <w:tcPr>
-            <w:tcW w:w="1383" w:type="dxa"/>
-          </w:tcPr>
-          <w:p/>
-        </w:tc>
-        <w:tc>
-          <w:tcPr>
-            <w:tcW w:w="1383" w:type="dxa"/>
-          </w:tcPr>
-          <w:p>
-            <w:r>
-              <w:rPr>
-                <w:rFonts w:hint="eastAsia"/>
-              </w:rPr>
-              <w:t>题目</w:t>
-            </w:r>
-          </w:p>
-        </w:tc>
-      </w:tr>
-      <w:tr>
-        <w:tc>
-          <w:tcPr>
-            <w:tcW w:w="1382" w:type="dxa"/>
-          </w:tcPr>
-          <w:p>
-            <w:r>
+      </w:tr>
+      <w:tr>
+        <w:tc>
+          <w:tcPr>
+            <w:tcW w:w="1382" w:type="dxa"/>
+          </w:tcPr>
+          <w:p>
+            <w:r>
+              <w:lastRenderedPageBreak/>
               <w:t>total</w:t>
             </w:r>
           </w:p>
@@ -11432,7 +11485,6 @@
               <w:rPr>
                 <w:rFonts w:hint="eastAsia"/>
               </w:rPr>
-              <w:lastRenderedPageBreak/>
               <w:t>字段名</w:t>
             </w:r>
           </w:p>
@@ -11822,7 +11874,13 @@
           </w:tcPr>
           <w:p>
             <w:r>
-              <w:t>varchar</w:t>
+              <w:t>t</w:t>
+            </w:r>
+            <w:r>
+              <w:rPr>
+                <w:rFonts w:hint="eastAsia"/>
+              </w:rPr>
+              <w:t>ext</w:t>
             </w:r>
           </w:p>
         </w:tc>
@@ -11832,7 +11890,7 @@
           </w:tcPr>
           <w:p>
             <w:r>
-              <w:t>255</w:t>
+              <w:t>0</w:t>
             </w:r>
           </w:p>
         </w:tc>
@@ -11861,7 +11919,49 @@
           </w:tcPr>
           <w:p>
             <w:r>
-              <w:t>JSON.toStringify()后的结果，整个小节的答题数据，结构 { index: 1, answer: A,B }</w:t>
+              <w:t>JSON</w:t>
+            </w:r>
+            <w:r>
+              <w:rPr>
+                <w:rFonts w:hint="eastAsia"/>
+              </w:rPr>
+              <w:t>数组；</w:t>
+            </w:r>
+          </w:p>
+          <w:p>
+            <w:r>
+              <w:t>Answer[]；</w:t>
+            </w:r>
+          </w:p>
+          <w:p/>
+          <w:p>
+            <w:r>
+              <w:t>Answer: {</w:t>
+            </w:r>
+          </w:p>
+          <w:p>
+            <w:r>
+              <w:t xml:space="preserve">    type: string;</w:t>
+            </w:r>
+          </w:p>
+          <w:p>
+            <w:r>
+              <w:t xml:space="preserve">    answers: string[][];</w:t>
+            </w:r>
+          </w:p>
+          <w:p>
+            <w:r>
+              <w:t xml:space="preserve">    totalScore: number;</w:t>
+            </w:r>
+          </w:p>
+          <w:p>
+            <w:pPr>
+              <w:rPr>
+                <w:rFonts w:hint="eastAsia"/>
+              </w:rPr>
+            </w:pPr>
+            <w:r>
+              <w:t>}</w:t>
             </w:r>
           </w:p>
         </w:tc>

</xml_diff>